<commit_message>
Minor adjustments to formal sample size methods paper
</commit_message>
<xml_diff>
--- a/Chapter 10 - Approaches to formal sample size determination.docx
+++ b/Chapter 10 - Approaches to formal sample size determination.docx
@@ -51,21 +51,7 @@
         <w:rPr>
           <w:rFonts w:cstheme="minorHAnsi"/>
         </w:rPr>
-        <w:t xml:space="preserve"> This paper presents the results of analysis of the sample size planning approach used in 121 empirical research articles published in the November 2017 to August 2018 issues of Psychological </w:t>
-      </w:r>
-      <w:proofErr w:type="gramStart"/>
-      <w:r>
-        <w:rPr>
-          <w:rFonts w:cstheme="minorHAnsi"/>
-        </w:rPr>
-        <w:t>Science, and</w:t>
-      </w:r>
-      <w:proofErr w:type="gramEnd"/>
-      <w:r>
-        <w:rPr>
-          <w:rFonts w:cstheme="minorHAnsi"/>
-        </w:rPr>
-        <w:t xml:space="preserve"> uses the results of this analysis to illustrate a guide to sample size planning </w:t>
+        <w:t xml:space="preserve"> This paper presents the results of analysis of the sample size planning approach used in 121 empirical research articles published in the November 2017 to August 2018 issues of Psychological Science, and uses the results of this analysis to illustrate a guide to sample size planning </w:t>
       </w:r>
       <w:r>
         <w:t xml:space="preserve">under the most common methods of sample size determination (power analysis, Accuracy in Parameter Estimation, </w:t>
@@ -1568,16 +1554,8 @@
         <w:rPr>
           <w:rFonts w:cstheme="minorHAnsi"/>
         </w:rPr>
-        <w:t>)</w:t>
-      </w:r>
-      <w:proofErr w:type="gramStart"/>
-      <w:r>
-        <w:rPr>
-          <w:rFonts w:cstheme="minorHAnsi"/>
-        </w:rPr>
-        <w:t xml:space="preserve">. </w:t>
-      </w:r>
-      <w:proofErr w:type="gramEnd"/>
+        <w:t xml:space="preserve">). </w:t>
+      </w:r>
       <w:r>
         <w:rPr>
           <w:rFonts w:cstheme="minorHAnsi"/>
@@ -5522,16 +5500,11 @@
         <w:t xml:space="preserve">not use the maximum-likelihood estimate of the effect size assuming an uncensored </w:t>
       </w:r>
       <w:r>
-        <w:t xml:space="preserve">test </w:t>
-      </w:r>
-      <w:proofErr w:type="gramStart"/>
-      <w:r>
-        <w:t xml:space="preserve">statistic  </w:t>
+        <w:t xml:space="preserve">test statistic  </w:t>
       </w:r>
       <w:r>
         <w:t>distribution</w:t>
       </w:r>
-      <w:proofErr w:type="gramEnd"/>
       <w:r>
         <w:t xml:space="preserve"> (e.g., an F distribution)</w:t>
       </w:r>
@@ -5941,7 +5914,19 @@
       </w:r>
       <w:proofErr w:type="spellEnd"/>
       <w:r>
-        <w:t xml:space="preserve"> or power analysis frameworks. This approach means that if an effect as or larger than the smallest effect of interest is</w:t>
+        <w:t xml:space="preserve"> or power analysis frameworks. </w:t>
+      </w:r>
+      <w:r>
+        <w:t>If used in power analyses this</w:t>
+      </w:r>
+      <w:r>
+        <w:t xml:space="preserve"> approach</w:t>
+      </w:r>
+      <w:r>
+        <w:t xml:space="preserve"> </w:t>
+      </w:r>
+      <w:r>
+        <w:t>means that if an effect as or larger than the smallest effect of interest is</w:t>
       </w:r>
       <w:r>
         <w:t xml:space="preserve"> present it will be detected at a </w:t>
@@ -5950,7 +5935,12 @@
         <w:t>chosen</w:t>
       </w:r>
       <w:r>
-        <w:t xml:space="preserve"> probability or higher. A</w:t>
+        <w:t xml:space="preserve"> probability or higher</w:t>
+      </w:r>
+      <w:bookmarkStart w:id="2" w:name="_GoBack"/>
+      <w:bookmarkEnd w:id="2"/>
+      <w:r>
+        <w:t>. A</w:t>
       </w:r>
       <w:r>
         <w:t>rguably</w:t>
@@ -5962,10 +5952,13 @@
         <w:t xml:space="preserve"> the most</w:t>
       </w:r>
       <w:r>
-        <w:t xml:space="preserve"> internally coherent and reliable </w:t>
+        <w:t xml:space="preserve"> </w:t>
       </w:r>
       <w:r>
         <w:lastRenderedPageBreak/>
+        <w:t xml:space="preserve">internally coherent and reliable </w:t>
+      </w:r>
+      <w:r>
         <w:t>method of selecting a sample size</w:t>
       </w:r>
       <w:r>
@@ -6465,11 +6458,11 @@
         <w:t>psychology research</w:t>
       </w:r>
       <w:r>
-        <w:t xml:space="preserve">. Deciding on a minimum effect size can be extremely difficult, especially in non-applied or basic research where any non-zero effect may </w:t>
+        <w:t xml:space="preserve">. Deciding on a minimum effect size </w:t>
       </w:r>
       <w:r>
         <w:lastRenderedPageBreak/>
-        <w:t xml:space="preserve">be </w:t>
+        <w:t xml:space="preserve">can be extremely difficult, especially in non-applied or basic research where any non-zero effect may be </w:t>
       </w:r>
       <w:r>
         <w:t>theoretically interesting</w:t>
@@ -6577,10 +6570,7 @@
         <w:t xml:space="preserve"> used</w:t>
       </w:r>
       <w:r>
-        <w:t xml:space="preserve">, as the smaller the effect size of interest, the larger and more expensive performing “adequately powered” (using the SESOI approach) studies would be. This seems likely to be the case for </w:t>
-      </w:r>
-      <w:r>
-        <w:t>interventions where outcomes of interest may be low frequency but high impact (e.g., mortality or severe mental illness)</w:t>
+        <w:t>, as the smaller the effect size of interest, the larger and more expensive performing “adequately powered” (using the SESOI approach) studies would be. This seems likely to be the case for interventions where outcomes of interest may be low frequency but high impact (e.g., mortality or severe mental illness)</w:t>
       </w:r>
       <w:r>
         <w:t xml:space="preserve"> and </w:t>
@@ -6589,10 +6579,7 @@
         <w:t>areas of research where research may have large societal outcomes.</w:t>
       </w:r>
       <w:r>
-        <w:t xml:space="preserve"> I</w:t>
-      </w:r>
-      <w:r>
-        <w:t xml:space="preserve">n situations where there is reason to think that larger effect should be expected, ensuring that a study is adequately powered to detect a minimum interesting effect will be </w:t>
+        <w:t xml:space="preserve"> In situations where there is reason to think that larger effect should be expected, ensuring that a study is adequately powered to detect a minimum interesting effect will be </w:t>
       </w:r>
       <w:r>
         <w:t xml:space="preserve">an </w:t>
@@ -7061,7 +7048,7 @@
       <w:r>
         <w:t xml:space="preserve"> their statistical test on the simulated data, and check to see whether a particular goal condition has been met (e.g., sufficiently precise estimates, a sufficiently high or low Bayes factor, etc</w:t>
       </w:r>
-      <w:bookmarkStart w:id="2" w:name="_Hlk512952465"/>
+      <w:bookmarkStart w:id="3" w:name="_Hlk512952465"/>
       <w:r>
         <w:t xml:space="preserve">) </w:t>
       </w:r>
@@ -7086,7 +7073,7 @@
       <w:r>
         <w:t xml:space="preserve">. </w:t>
       </w:r>
-      <w:bookmarkEnd w:id="2"/>
+      <w:bookmarkEnd w:id="3"/>
       <w:r>
         <w:t>Bayesian power analysis has the added benefit of accounting for uncertainty in parameter estimates, as opposed to the frequentist methods which tend to ignore this issue.</w:t>
       </w:r>
@@ -7129,108 +7116,90 @@
         <w:t xml:space="preserve"> frequentist </w:t>
       </w:r>
       <w:r>
-        <w:t xml:space="preserve">equivalents, </w:t>
-      </w:r>
-      <w:r>
-        <w:t>a</w:t>
-      </w:r>
-      <w:r>
-        <w:t>nd may be</w:t>
-      </w:r>
-      <w:r>
-        <w:t xml:space="preserve"> essential for </w:t>
-      </w:r>
-      <w:r>
-        <w:t>planning research, budgeting, and in writing grant proposals when Bayesian analyses will be used for data-analysis</w:t>
+        <w:t>equivalents, and may be essential for planning research, budgeting, and in writing grant proposals when Bayesian analyses will be used for data-analysis</w:t>
       </w:r>
       <w:r>
         <w:t xml:space="preserve">. </w:t>
       </w:r>
       <w:r>
+        <w:t xml:space="preserve">However, all of these methods, including the quasi-Bayesian assurance approach, </w:t>
+      </w:r>
+      <w:r>
+        <w:t>require</w:t>
+      </w:r>
+      <w:r>
+        <w:t xml:space="preserve"> the </w:t>
+      </w:r>
+      <w:r>
+        <w:t>specification of at least</w:t>
+      </w:r>
+      <w:r>
+        <w:t xml:space="preserve"> a </w:t>
+      </w:r>
+      <w:r>
+        <w:t>design</w:t>
+      </w:r>
+      <w:r>
+        <w:t xml:space="preserve"> </w:t>
+      </w:r>
+      <w:r>
+        <w:t xml:space="preserve">prior, </w:t>
+      </w:r>
+      <w:r>
+        <w:t xml:space="preserve">the development of which is </w:t>
+      </w:r>
+      <w:r>
+        <w:t>often a difficult task</w:t>
+      </w:r>
+      <w:r>
+        <w:t xml:space="preserve">, and </w:t>
+      </w:r>
+      <w:r>
+        <w:t xml:space="preserve">all </w:t>
+      </w:r>
+      <w:r>
+        <w:t>currently require a level of technical expertise that is greater than that required in frequentist sample size planning</w:t>
+      </w:r>
+      <w:r>
+        <w:t xml:space="preserve"> where point-and-click interfaces are </w:t>
+      </w:r>
+      <w:r>
+        <w:t>available</w:t>
+      </w:r>
+      <w:r>
+        <w:t>.</w:t>
+      </w:r>
+      <w:r>
+        <w:t xml:space="preserve"> </w:t>
+      </w:r>
+      <w:r>
         <w:t>However, a</w:t>
       </w:r>
       <w:r>
-        <w:t xml:space="preserve">ll of these methods, including the quasi-Bayesian assurance approach, </w:t>
-      </w:r>
-      <w:r>
-        <w:t>require</w:t>
-      </w:r>
-      <w:r>
-        <w:t xml:space="preserve"> the </w:t>
-      </w:r>
-      <w:r>
-        <w:t>specification of at least</w:t>
-      </w:r>
-      <w:r>
-        <w:t xml:space="preserve"> a </w:t>
-      </w:r>
-      <w:r>
-        <w:t>design</w:t>
+        <w:t xml:space="preserve"> number </w:t>
+      </w:r>
+      <w:r>
+        <w:t xml:space="preserve">of tools have been </w:t>
+      </w:r>
+      <w:r>
+        <w:t xml:space="preserve">already </w:t>
+      </w:r>
+      <w:r>
+        <w:t xml:space="preserve">developed to enable </w:t>
+      </w:r>
+      <w:r>
+        <w:t>researchers</w:t>
+      </w:r>
+      <w:r>
+        <w:t xml:space="preserve"> to develop reasonable prior </w:t>
+      </w:r>
+      <w:r>
+        <w:t>distributions</w:t>
       </w:r>
       <w:r>
         <w:t xml:space="preserve"> </w:t>
       </w:r>
       <w:r>
-        <w:t xml:space="preserve">prior, </w:t>
-      </w:r>
-      <w:r>
-        <w:t xml:space="preserve">the development of which is </w:t>
-      </w:r>
-      <w:r>
-        <w:t>often a difficult task</w:t>
-      </w:r>
-      <w:r>
-        <w:t xml:space="preserve">, </w:t>
-      </w:r>
-      <w:r>
-        <w:t xml:space="preserve">and </w:t>
-      </w:r>
-      <w:r>
-        <w:t xml:space="preserve">all </w:t>
-      </w:r>
-      <w:r>
-        <w:t>currently require a level of technical expertise that is greater than that required in frequentist sample size planning</w:t>
-      </w:r>
-      <w:r>
-        <w:t xml:space="preserve"> where point-and-click interfaces are </w:t>
-      </w:r>
-      <w:r>
-        <w:t>available</w:t>
-      </w:r>
-      <w:r>
-        <w:t>.</w:t>
-      </w:r>
-      <w:r>
-        <w:t xml:space="preserve"> </w:t>
-      </w:r>
-      <w:r>
-        <w:t>However, a</w:t>
-      </w:r>
-      <w:r>
-        <w:t xml:space="preserve"> number </w:t>
-      </w:r>
-      <w:r>
-        <w:t xml:space="preserve">of tools have been </w:t>
-      </w:r>
-      <w:r>
-        <w:t xml:space="preserve">already </w:t>
-      </w:r>
-      <w:r>
-        <w:t xml:space="preserve">developed to enable </w:t>
-      </w:r>
-      <w:r>
-        <w:t>researchers</w:t>
-      </w:r>
-      <w:r>
-        <w:t xml:space="preserve"> to develop reasonable prior </w:t>
-      </w:r>
-      <w:r>
-        <w:t>distributions</w:t>
-      </w:r>
-      <w:r>
-        <w:t xml:space="preserve"> </w:t>
-      </w:r>
-      <w:r>
         <w:fldChar w:fldCharType="begin"/>
       </w:r>
       <w:r>
@@ -7289,7 +7258,7 @@
       <w:pPr>
         <w:pStyle w:val="Heading3"/>
       </w:pPr>
-      <w:bookmarkStart w:id="3" w:name="_Toc512498059"/>
+      <w:bookmarkStart w:id="4" w:name="_Toc512498059"/>
       <w:r>
         <w:lastRenderedPageBreak/>
         <w:t>Conclusion</w:t>
@@ -7316,13 +7285,7 @@
         <w:t xml:space="preserve">he great majority of </w:t>
       </w:r>
       <w:r>
-        <w:t xml:space="preserve">studies which specified their effect size section method used methods that are likely to lead to mean levels of power that are below the optimal level on the basis of sampling variability along </w:t>
-      </w:r>
-      <w:r>
-        <w:t>(e.g., using the effect from a single previous study)</w:t>
-      </w:r>
-      <w:r>
-        <w:t>. This issue</w:t>
+        <w:t>studies which specified their effect size section method used methods that are likely to lead to mean levels of power that are below the optimal level on the basis of sampling variability along (e.g., using the effect from a single previous study). This issue</w:t>
       </w:r>
       <w:r>
         <w:t xml:space="preserve"> </w:t>
@@ -7370,10 +7333,7 @@
         <w:t xml:space="preserve"> for sample size planning and the tools which have been developed to adjust effects for </w:t>
       </w:r>
       <w:r>
-        <w:t xml:space="preserve">sampling variability and/or </w:t>
-      </w:r>
-      <w:r>
-        <w:t xml:space="preserve">publication bias </w:t>
+        <w:t xml:space="preserve">sampling variability and/or publication bias </w:t>
       </w:r>
       <w:r>
         <w:fldChar w:fldCharType="begin">
@@ -7675,7 +7635,7 @@
         <w:t xml:space="preserve"> for a readable introduction to this approach. </w:t>
       </w:r>
     </w:p>
-    <w:bookmarkEnd w:id="3"/>
+    <w:bookmarkEnd w:id="4"/>
     <w:p>
       <w:pPr>
         <w:spacing w:line="360" w:lineRule="auto"/>
@@ -8036,99 +7996,85 @@
         <w:t xml:space="preserve">Thankfully, newly developed tools </w:t>
       </w:r>
       <w:r>
-        <w:t xml:space="preserve">such as </w:t>
-      </w:r>
-      <w:r>
-        <w:t>pre-print servers</w:t>
-      </w:r>
-      <w:r>
-        <w:t xml:space="preserve"> like</w:t>
+        <w:t xml:space="preserve">such as pre-print servers like </w:t>
+      </w:r>
+      <w:r>
+        <w:t>psyarxiv.com</w:t>
+      </w:r>
+      <w:r>
+        <w:t xml:space="preserve"> or </w:t>
+      </w:r>
+      <w:r>
+        <w:t>data-</w:t>
+      </w:r>
+      <w:r>
+        <w:t xml:space="preserve">repositories like </w:t>
+      </w:r>
+      <w:proofErr w:type="spellStart"/>
+      <w:r>
+        <w:t>figshare</w:t>
+      </w:r>
+      <w:proofErr w:type="spellEnd"/>
+      <w:r>
+        <w:t xml:space="preserve"> (figshare.com) </w:t>
+      </w:r>
+      <w:r>
+        <w:t>and</w:t>
+      </w:r>
+      <w:r>
+        <w:t xml:space="preserve"> the Open Science Framework (osf.io)</w:t>
+      </w:r>
+      <w:r>
+        <w:t xml:space="preserve">, </w:t>
+      </w:r>
+      <w:r>
+        <w:t xml:space="preserve">are now </w:t>
+      </w:r>
+      <w:r>
+        <w:t>available</w:t>
+      </w:r>
+      <w:r>
+        <w:t>. These services mean it is now possible for researchers to make</w:t>
       </w:r>
       <w:r>
         <w:t xml:space="preserve"> </w:t>
       </w:r>
       <w:r>
-        <w:t>psyarxiv.com</w:t>
-      </w:r>
-      <w:r>
-        <w:t xml:space="preserve"> or </w:t>
-      </w:r>
-      <w:r>
-        <w:t>data-</w:t>
-      </w:r>
-      <w:r>
-        <w:t xml:space="preserve">repositories like </w:t>
-      </w:r>
-      <w:proofErr w:type="spellStart"/>
-      <w:r>
-        <w:t>figshare</w:t>
-      </w:r>
-      <w:proofErr w:type="spellEnd"/>
-      <w:r>
-        <w:t xml:space="preserve"> (figshare.com) </w:t>
-      </w:r>
-      <w:r>
-        <w:t>and</w:t>
-      </w:r>
-      <w:r>
-        <w:t xml:space="preserve"> the Open Science Framework (osf.io)</w:t>
+        <w:t xml:space="preserve">your data and </w:t>
+      </w:r>
+      <w:r>
+        <w:t xml:space="preserve">the </w:t>
+      </w:r>
+      <w:r>
+        <w:t>results of analyses available</w:t>
+      </w:r>
+      <w:r>
+        <w:t xml:space="preserve"> and discoverable</w:t>
+      </w:r>
+      <w:r>
+        <w:t xml:space="preserve"> </w:t>
+      </w:r>
+      <w:r>
+        <w:t xml:space="preserve">outside of the traditional publication </w:t>
+      </w:r>
+      <w:r>
+        <w:t>system</w:t>
       </w:r>
       <w:r>
         <w:t xml:space="preserve">, </w:t>
       </w:r>
       <w:r>
-        <w:t xml:space="preserve">are now </w:t>
-      </w:r>
-      <w:r>
-        <w:t>available</w:t>
-      </w:r>
-      <w:r>
-        <w:t>. These services mean it is now possible for researchers to make</w:t>
+        <w:t xml:space="preserve">making </w:t>
+      </w:r>
+      <w:r>
+        <w:t xml:space="preserve">it is possible to circumvent </w:t>
+      </w:r>
+      <w:r>
+        <w:t>the traditional system’s apparent aversion to non-significant results.</w:t>
       </w:r>
       <w:r>
         <w:t xml:space="preserve"> </w:t>
       </w:r>
-      <w:r>
-        <w:t>your data</w:t>
-      </w:r>
-      <w:r>
-        <w:t xml:space="preserve"> and </w:t>
-      </w:r>
-      <w:r>
-        <w:t xml:space="preserve">the </w:t>
-      </w:r>
-      <w:r>
-        <w:t>results of analyses available</w:t>
-      </w:r>
-      <w:r>
-        <w:t xml:space="preserve"> and discoverable</w:t>
-      </w:r>
-      <w:r>
-        <w:t xml:space="preserve"> </w:t>
-      </w:r>
-      <w:r>
-        <w:t xml:space="preserve">outside of the traditional publication </w:t>
-      </w:r>
-      <w:r>
-        <w:t>system</w:t>
-      </w:r>
-      <w:r>
-        <w:t xml:space="preserve">, </w:t>
-      </w:r>
-      <w:r>
-        <w:t xml:space="preserve">making </w:t>
-      </w:r>
-      <w:r>
-        <w:t xml:space="preserve">it is possible to circumvent </w:t>
-      </w:r>
-      <w:r>
-        <w:t>the traditional system’s apparent aversion to non-significant results.</w:t>
-      </w:r>
-      <w:r>
-        <w:t xml:space="preserve"> </w:t>
-      </w:r>
-      <w:bookmarkStart w:id="4" w:name="_GoBack"/>
-      <w:bookmarkEnd w:id="4"/>
     </w:p>
     <w:p>
       <w:r>
@@ -9926,6 +9872,7 @@
   <w:style w:type="character" w:default="1" w:styleId="DefaultParagraphFont">
     <w:name w:val="Default Paragraph Font"/>
     <w:uiPriority w:val="1"/>
+    <w:semiHidden/>
     <w:unhideWhenUsed/>
   </w:style>
   <w:style w:type="table" w:default="1" w:styleId="TableNormal">
@@ -10154,6 +10101,36 @@
     <w:next w:val="BodyText"/>
     <w:qFormat/>
     <w:rsid w:val="008E7CF5"/>
+  </w:style>
+  <w:style w:type="paragraph" w:styleId="BalloonText">
+    <w:name w:val="Balloon Text"/>
+    <w:basedOn w:val="Normal"/>
+    <w:link w:val="BalloonTextChar"/>
+    <w:uiPriority w:val="99"/>
+    <w:semiHidden/>
+    <w:unhideWhenUsed/>
+    <w:rsid w:val="0002362C"/>
+    <w:pPr>
+      <w:spacing w:after="0" w:line="240" w:lineRule="auto"/>
+    </w:pPr>
+    <w:rPr>
+      <w:rFonts w:ascii="Segoe UI" w:hAnsi="Segoe UI" w:cs="Segoe UI"/>
+      <w:sz w:val="18"/>
+      <w:szCs w:val="18"/>
+    </w:rPr>
+  </w:style>
+  <w:style w:type="character" w:customStyle="1" w:styleId="BalloonTextChar">
+    <w:name w:val="Balloon Text Char"/>
+    <w:basedOn w:val="DefaultParagraphFont"/>
+    <w:link w:val="BalloonText"/>
+    <w:uiPriority w:val="99"/>
+    <w:semiHidden/>
+    <w:rsid w:val="0002362C"/>
+    <w:rPr>
+      <w:rFonts w:ascii="Segoe UI" w:hAnsi="Segoe UI" w:cs="Segoe UI"/>
+      <w:sz w:val="18"/>
+      <w:szCs w:val="18"/>
+    </w:rPr>
   </w:style>
 </w:styles>
 </file>

</xml_diff>

<commit_message>
Redrafts for chpter 10, minor changes chtr 5
</commit_message>
<xml_diff>
--- a/Chapter 10 - Approaches to formal sample size determination.docx
+++ b/Chapter 10 - Approaches to formal sample size determination.docx
@@ -69,18 +69,10 @@
         <w:t>ssurance, and Bayesian sample size determination)</w:t>
       </w:r>
       <w:r>
-        <w:t xml:space="preserve">. This paper provides guidance on how to select effect sizes under these different </w:t>
-      </w:r>
-      <w:proofErr w:type="gramStart"/>
-      <w:r>
-        <w:t>approaches</w:t>
-      </w:r>
-      <w:r>
-        <w:t>, and</w:t>
-      </w:r>
-      <w:proofErr w:type="gramEnd"/>
-      <w:r>
-        <w:t xml:space="preserve"> explains the implications that follow</w:t>
+        <w:t>. This paper provides guidance on how to select effect sizes under these different approaches</w:t>
+      </w:r>
+      <w:r>
+        <w:t>, and explains the implications that follow</w:t>
       </w:r>
       <w:r>
         <w:t xml:space="preserve"> from each selection method</w:t>
@@ -191,6 +183,9 @@
         <w:t xml:space="preserve">or </w:t>
       </w:r>
       <w:r>
+        <w:t xml:space="preserve">estimating power </w:t>
+      </w:r>
+      <w:r>
         <w:t xml:space="preserve">at </w:t>
       </w:r>
       <w:r>
@@ -339,6 +334,12 @@
         <w:rPr>
           <w:rFonts w:cstheme="minorHAnsi"/>
         </w:rPr>
+        <w:t xml:space="preserve">a </w:t>
+      </w:r>
+      <w:r>
+        <w:rPr>
+          <w:rFonts w:cstheme="minorHAnsi"/>
+        </w:rPr>
         <w:t>B</w:t>
       </w:r>
       <w:r>
@@ -351,7 +352,37 @@
         <w:rPr>
           <w:rFonts w:cstheme="minorHAnsi"/>
         </w:rPr>
-        <w:t>analyses are to be used</w:t>
+        <w:t xml:space="preserve">approach to statistical </w:t>
+      </w:r>
+      <w:r>
+        <w:rPr>
+          <w:rFonts w:cstheme="minorHAnsi"/>
+        </w:rPr>
+        <w:t>analys</w:t>
+      </w:r>
+      <w:r>
+        <w:rPr>
+          <w:rFonts w:cstheme="minorHAnsi"/>
+        </w:rPr>
+        <w:t>i</w:t>
+      </w:r>
+      <w:r>
+        <w:rPr>
+          <w:rFonts w:cstheme="minorHAnsi"/>
+        </w:rPr>
+        <w:t xml:space="preserve">s </w:t>
+      </w:r>
+      <w:r>
+        <w:rPr>
+          <w:rFonts w:cstheme="minorHAnsi"/>
+        </w:rPr>
+        <w:t>is</w:t>
+      </w:r>
+      <w:r>
+        <w:rPr>
+          <w:rFonts w:cstheme="minorHAnsi"/>
+        </w:rPr>
+        <w:t xml:space="preserve"> to be used</w:t>
       </w:r>
       <w:r>
         <w:rPr>
@@ -635,14 +666,12 @@
         </w:rPr>
         <w:t>Accuracy in Parameter Estimation (</w:t>
       </w:r>
-      <w:proofErr w:type="spellStart"/>
       <w:r>
         <w:rPr>
           <w:b/>
         </w:rPr>
         <w:t>AiPE</w:t>
       </w:r>
-      <w:proofErr w:type="spellEnd"/>
       <w:r>
         <w:rPr>
           <w:b/>
@@ -970,7 +999,6 @@
         <w:t xml:space="preserve">s assumptions are met. </w:t>
       </w:r>
     </w:p>
-    <w:p/>
     <w:p>
       <w:pPr>
         <w:pStyle w:val="Heading2"/>
@@ -1001,15 +1029,7 @@
       </w:r>
       <w:bookmarkStart w:id="0" w:name="_Hlk523129317"/>
       <w:r>
-        <w:t>Accuracy in Parameter Estimation (</w:t>
-      </w:r>
-      <w:proofErr w:type="spellStart"/>
-      <w:r>
-        <w:t>AiPE</w:t>
-      </w:r>
-      <w:proofErr w:type="spellEnd"/>
-      <w:r>
-        <w:t>)</w:t>
+        <w:t>Accuracy in Parameter Estimation (AiPE)</w:t>
       </w:r>
       <w:bookmarkEnd w:id="0"/>
       <w:r>
@@ -1179,7 +1199,13 @@
         <w:rPr>
           <w:rFonts w:cstheme="minorHAnsi"/>
         </w:rPr>
-        <w:t xml:space="preserve"> such as the correlation between repeated measures</w:t>
+        <w:t xml:space="preserve"> </w:t>
+      </w:r>
+      <w:r>
+        <w:rPr>
+          <w:rFonts w:cstheme="minorHAnsi"/>
+        </w:rPr>
+        <w:t>such as the correlation between repeated measures</w:t>
       </w:r>
       <w:r>
         <w:rPr>
@@ -1243,166 +1269,87 @@
         <w:rPr>
           <w:rFonts w:cstheme="minorHAnsi"/>
         </w:rPr>
-        <w:t xml:space="preserve">Under no approach is it possible to discover the ‘true’ statistical power of a given statistical analysis, </w:t>
-      </w:r>
-      <w:r>
-        <w:rPr>
-          <w:rFonts w:cstheme="minorHAnsi"/>
-        </w:rPr>
-        <w:t xml:space="preserve">the true effect size is never known </w:t>
-      </w:r>
-      <w:r>
-        <w:rPr>
-          <w:rFonts w:cstheme="minorHAnsi"/>
-        </w:rPr>
-        <w:t>and these different approaches to estimating effect sizes</w:t>
-      </w:r>
-      <w:r>
-        <w:rPr>
-          <w:rFonts w:cstheme="minorHAnsi"/>
-        </w:rPr>
-        <w:t xml:space="preserve"> for </w:t>
+        <w:t xml:space="preserve">Under no </w:t>
+      </w:r>
+      <w:r>
+        <w:rPr>
+          <w:rFonts w:cstheme="minorHAnsi"/>
+        </w:rPr>
+        <w:t>approach</w:t>
+      </w:r>
+      <w:r>
+        <w:rPr>
+          <w:rFonts w:cstheme="minorHAnsi"/>
+        </w:rPr>
+        <w:t xml:space="preserve"> is it possible to discover the ‘true’ statistical power of a proposed analysis, the true effect size is never know</w:t>
+      </w:r>
+      <w:r>
+        <w:rPr>
+          <w:rFonts w:cstheme="minorHAnsi"/>
+        </w:rPr>
+        <w:t>n</w:t>
+      </w:r>
+      <w:r>
+        <w:rPr>
+          <w:rFonts w:cstheme="minorHAnsi"/>
+        </w:rPr>
+        <w:t xml:space="preserve"> </w:t>
+      </w:r>
+      <w:r>
+        <w:rPr>
+          <w:rFonts w:cstheme="minorHAnsi"/>
+        </w:rPr>
+        <w:fldChar w:fldCharType="begin"/>
+      </w:r>
+      <w:r>
+        <w:rPr>
+          <w:rFonts w:cstheme="minorHAnsi"/>
+        </w:rPr>
+        <w:instrText xml:space="preserve"> ADDIN EN.CITE &lt;EndNote&gt;&lt;Cite&gt;&lt;Author&gt;Morey&lt;/Author&gt;&lt;Year&gt;2017, July 26th&lt;/Year&gt;&lt;RecNum&gt;731&lt;/RecNum&gt;&lt;DisplayText&gt;(Morey &amp;amp; Mayo, 2017, July 26th)&lt;/DisplayText&gt;&lt;record&gt;&lt;rec-number&gt;731&lt;/rec-number&gt;&lt;foreign-keys&gt;&lt;key app="EN" db-id="9xrafw5sx95dvre9w5hpevd89fzwtwr9twsw" timestamp="1513223003"&gt;731&lt;/key&gt;&lt;/foreign-keys&gt;&lt;ref-type name="Journal Article"&gt;17&lt;/ref-type&gt;&lt;contributors&gt;&lt;authors&gt;&lt;author&gt;Morey, Richard D&lt;/author&gt;&lt;author&gt;Mayo, Deborah&lt;/author&gt;&lt;/authors&gt;&lt;/contributors&gt;&lt;titles&gt;&lt;title&gt; A Poor Prognosis for the Diagnostic Screening Critique of Statistical Tests. Retrieved from osf.io/nepx9&lt;/title&gt;&lt;/titles&gt;&lt;dates&gt;&lt;year&gt;2017, July 26th&lt;/year&gt;&lt;/dates&gt;&lt;urls&gt;&lt;/urls&gt;&lt;/record&gt;&lt;/Cite&gt;&lt;/EndNote&gt;</w:instrText>
+      </w:r>
+      <w:r>
+        <w:rPr>
+          <w:rFonts w:cstheme="minorHAnsi"/>
+        </w:rPr>
+        <w:fldChar w:fldCharType="separate"/>
+      </w:r>
+      <w:r>
+        <w:rPr>
+          <w:rFonts w:cstheme="minorHAnsi"/>
+          <w:noProof/>
+        </w:rPr>
+        <w:t>(Morey &amp; Mayo, 2017, July 26th)</w:t>
+      </w:r>
+      <w:r>
+        <w:rPr>
+          <w:rFonts w:cstheme="minorHAnsi"/>
+        </w:rPr>
+        <w:fldChar w:fldCharType="end"/>
+      </w:r>
+      <w:r>
+        <w:rPr>
+          <w:rFonts w:cstheme="minorHAnsi"/>
+        </w:rPr>
+        <w:t xml:space="preserve">, and these different approaches to </w:t>
       </w:r>
       <w:r>
         <w:rPr>
           <w:rFonts w:cstheme="minorHAnsi"/>
         </w:rPr>
         <w:lastRenderedPageBreak/>
-        <w:t xml:space="preserve">power analysis lead to very different </w:t>
-      </w:r>
-      <w:r>
-        <w:rPr>
-          <w:rFonts w:cstheme="minorHAnsi"/>
-        </w:rPr>
-        <w:t>interpretations</w:t>
-      </w:r>
-      <w:r>
-        <w:rPr>
-          <w:rFonts w:cstheme="minorHAnsi"/>
-        </w:rPr>
-        <w:t xml:space="preserve"> of the estimated statistical power of analyses</w:t>
+        <w:t>estimating effect sizes lead to very different interpretations of the estimated statistical power of a</w:t>
+      </w:r>
+      <w:r>
+        <w:rPr>
+          <w:rFonts w:cstheme="minorHAnsi"/>
+        </w:rPr>
+        <w:t>n analysis</w:t>
       </w:r>
       <w:r>
         <w:rPr>
           <w:rFonts w:cstheme="minorHAnsi"/>
         </w:rPr>
         <w:t xml:space="preserve">. </w:t>
-      </w:r>
-      <w:r>
-        <w:rPr>
-          <w:rFonts w:cstheme="minorHAnsi"/>
-        </w:rPr>
-        <w:t xml:space="preserve">Under no </w:t>
-      </w:r>
-      <w:r>
-        <w:rPr>
-          <w:rFonts w:cstheme="minorHAnsi"/>
-        </w:rPr>
-        <w:t>approach</w:t>
-      </w:r>
-      <w:r>
-        <w:rPr>
-          <w:rFonts w:cstheme="minorHAnsi"/>
-        </w:rPr>
-        <w:t xml:space="preserve"> is it possible to discover the ‘true’ statistical power of a proposed analysis, the true effect size is never know</w:t>
-      </w:r>
-      <w:r>
-        <w:rPr>
-          <w:rFonts w:cstheme="minorHAnsi"/>
-        </w:rPr>
-        <w:t xml:space="preserve"> </w:t>
-      </w:r>
-      <w:r>
-        <w:rPr>
-          <w:rFonts w:cstheme="minorHAnsi"/>
-        </w:rPr>
-        <w:fldChar w:fldCharType="begin"/>
-      </w:r>
-      <w:r>
-        <w:rPr>
-          <w:rFonts w:cstheme="minorHAnsi"/>
-        </w:rPr>
-        <w:instrText xml:space="preserve"> ADDIN EN.CITE &lt;EndNote&gt;&lt;Cite&gt;&lt;Author&gt;Morey&lt;/Author&gt;&lt;Year&gt;2017, July 26th&lt;/Year&gt;&lt;RecNum&gt;731&lt;/RecNum&gt;&lt;DisplayText&gt;(Morey &amp;amp; Mayo, 2017, July 26th)&lt;/DisplayText&gt;&lt;record&gt;&lt;rec-number&gt;731&lt;/rec-number&gt;&lt;foreign-keys&gt;&lt;key app="EN" db-id="9xrafw5sx95dvre9w5hpevd89fzwtwr9twsw" timestamp="1513223003"&gt;731&lt;/key&gt;&lt;/foreign-keys&gt;&lt;ref-type name="Journal Article"&gt;17&lt;/ref-type&gt;&lt;contributors&gt;&lt;authors&gt;&lt;author&gt;Morey, Richard D&lt;/author&gt;&lt;author&gt;Mayo, Deborah&lt;/author&gt;&lt;/authors&gt;&lt;/contributors&gt;&lt;titles&gt;&lt;title&gt; A Poor Prognosis for the Diagnostic Screening Critique of Statistical Tests. Retrieved from osf.io/nepx9&lt;/title&gt;&lt;/titles&gt;&lt;dates&gt;&lt;year&gt;2017, July 26th&lt;/year&gt;&lt;/dates&gt;&lt;urls&gt;&lt;/urls&gt;&lt;/record&gt;&lt;/Cite&gt;&lt;/EndNote&gt;</w:instrText>
-      </w:r>
-      <w:r>
-        <w:rPr>
-          <w:rFonts w:cstheme="minorHAnsi"/>
-        </w:rPr>
-        <w:fldChar w:fldCharType="separate"/>
-      </w:r>
-      <w:r>
-        <w:rPr>
-          <w:rFonts w:cstheme="minorHAnsi"/>
-          <w:noProof/>
-        </w:rPr>
-        <w:t>(Morey &amp; Mayo, 2017, July 26th)</w:t>
-      </w:r>
-      <w:r>
-        <w:rPr>
-          <w:rFonts w:cstheme="minorHAnsi"/>
-        </w:rPr>
-        <w:fldChar w:fldCharType="end"/>
-      </w:r>
-      <w:r>
-        <w:rPr>
-          <w:rFonts w:cstheme="minorHAnsi"/>
-        </w:rPr>
-        <w:t xml:space="preserve">, and these different approaches to estimating effect sizes lead to very different interpretations of the estimated statistical power of analyses. </w:t>
-      </w:r>
-      <w:r>
-        <w:rPr>
-          <w:rFonts w:cstheme="minorHAnsi"/>
-        </w:rPr>
-        <w:t>I</w:t>
-      </w:r>
-      <w:r>
-        <w:rPr>
-          <w:rFonts w:cstheme="minorHAnsi"/>
-        </w:rPr>
-        <w:t xml:space="preserve">t is arguable that there is no single true effect size on an a priori basis, as the small differences in variability in methods, situation and population sampled from will impact the unknown true effect size at least to some extent </w:t>
-      </w:r>
-      <w:r>
-        <w:rPr>
-          <w:rFonts w:cstheme="minorHAnsi"/>
-        </w:rPr>
-        <w:fldChar w:fldCharType="begin"/>
-      </w:r>
-      <w:r>
-        <w:rPr>
-          <w:rFonts w:cstheme="minorHAnsi"/>
-        </w:rPr>
-        <w:instrText xml:space="preserve"> ADDIN EN.CITE &lt;EndNote&gt;&lt;Cite&gt;&lt;Author&gt;Amrhein&lt;/Author&gt;&lt;Year&gt;2018&lt;/Year&gt;&lt;RecNum&gt;826&lt;/RecNum&gt;&lt;DisplayText&gt;(Amrhein, Trafimow, &amp;amp; Greenland, 2018)&lt;/DisplayText&gt;&lt;record&gt;&lt;rec-number&gt;826&lt;/rec-number&gt;&lt;foreign-keys&gt;&lt;key app="EN" db-id="9xrafw5sx95dvre9w5hpevd89fzwtwr9twsw" timestamp="1524052281"&gt;826&lt;/key&gt;&lt;/foreign-keys&gt;&lt;ref-type name="Journal Article"&gt;17&lt;/ref-type&gt;&lt;contributors&gt;&lt;authors&gt;&lt;author&gt;Amrhein, Valentin&lt;/author&gt;&lt;author&gt;Trafimow, David&lt;/author&gt;&lt;author&gt;Greenland, Sander&lt;/author&gt;&lt;/authors&gt;&lt;/contributors&gt;&lt;titles&gt;&lt;title&gt;Abandon statistical inference&lt;/title&gt;&lt;secondary-title&gt;PeerJ Preprints&lt;/secondary-title&gt;&lt;alt-title&gt;PeerJ Preprints&lt;/alt-title&gt;&lt;/titles&gt;&lt;periodical&gt;&lt;full-title&gt;PeerJ Preprints&lt;/full-title&gt;&lt;abbr-1&gt;PeerJ Preprints&lt;/abbr-1&gt;&lt;/periodical&gt;&lt;alt-periodical&gt;&lt;full-title&gt;PeerJ Preprints&lt;/full-title&gt;&lt;abbr-1&gt;PeerJ Preprints&lt;/abbr-1&gt;&lt;/alt-periodical&gt;&lt;pages&gt;e26857v1&lt;/pages&gt;&lt;volume&gt;6&lt;/volume&gt;&lt;keywords&gt;&lt;keyword&gt;NHST&lt;/keyword&gt;&lt;keyword&gt;Significance&lt;/keyword&gt;&lt;keyword&gt;Publication bias&lt;/keyword&gt;&lt;keyword&gt;Replicability&lt;/keyword&gt;&lt;keyword&gt;P-value&lt;/keyword&gt;&lt;keyword&gt;Descriptive statistics&lt;/keyword&gt;&lt;keyword&gt;Inferential statistics&lt;/keyword&gt;&lt;keyword&gt;Uncertainty&lt;/keyword&gt;&lt;keyword&gt;Reproducibility&lt;/keyword&gt;&lt;keyword&gt;Hypothesis testing&lt;/keyword&gt;&lt;/keywords&gt;&lt;dates&gt;&lt;year&gt;2018&lt;/year&gt;&lt;pub-dates&gt;&lt;date&gt;2018/04/16&lt;/date&gt;&lt;/pub-dates&gt;&lt;/dates&gt;&lt;isbn&gt;2167-9843&lt;/isbn&gt;&lt;urls&gt;&lt;related-urls&gt;&lt;url&gt;https://doi.org/10.7287/peerj.preprints.26857v1&lt;/url&gt;&lt;/related-urls&gt;&lt;/urls&gt;&lt;electronic-resource-num&gt;10.7287/peerj.preprints.26857v1&lt;/electronic-resource-num&gt;&lt;/record&gt;&lt;/Cite&gt;&lt;/EndNote&gt;</w:instrText>
-      </w:r>
-      <w:r>
-        <w:rPr>
-          <w:rFonts w:cstheme="minorHAnsi"/>
-        </w:rPr>
-        <w:fldChar w:fldCharType="separate"/>
-      </w:r>
-      <w:r>
-        <w:rPr>
-          <w:rFonts w:cstheme="minorHAnsi"/>
-          <w:noProof/>
-        </w:rPr>
-        <w:t>(Amrhein, Trafimow, &amp; Greenland, 2018)</w:t>
-      </w:r>
-      <w:r>
-        <w:rPr>
-          <w:rFonts w:cstheme="minorHAnsi"/>
-        </w:rPr>
-        <w:fldChar w:fldCharType="end"/>
-      </w:r>
-      <w:r>
-        <w:rPr>
-          <w:rFonts w:cstheme="minorHAnsi"/>
-        </w:rPr>
-        <w:t>.</w:t>
-      </w:r>
-      <w:r>
-        <w:rPr>
-          <w:rFonts w:cstheme="minorHAnsi"/>
-        </w:rPr>
-        <w:t xml:space="preserve"> </w:t>
       </w:r>
     </w:p>
     <w:p>
@@ -1494,7 +1441,31 @@
         <w:rPr>
           <w:rFonts w:cstheme="minorHAnsi"/>
         </w:rPr>
-        <w:t xml:space="preserve">Despite the fact that pilot studies are almost by definition too small to reliably estimate the true population parameter value of interest, 3 </w:t>
+        <w:t xml:space="preserve">Despite the fact that pilot studies are </w:t>
+      </w:r>
+      <w:r>
+        <w:rPr>
+          <w:rFonts w:cstheme="minorHAnsi"/>
+        </w:rPr>
+        <w:t>(</w:t>
+      </w:r>
+      <w:r>
+        <w:rPr>
+          <w:rFonts w:cstheme="minorHAnsi"/>
+        </w:rPr>
+        <w:t>almost by definition</w:t>
+      </w:r>
+      <w:r>
+        <w:rPr>
+          <w:rFonts w:cstheme="minorHAnsi"/>
+        </w:rPr>
+        <w:t>)</w:t>
+      </w:r>
+      <w:r>
+        <w:rPr>
+          <w:rFonts w:cstheme="minorHAnsi"/>
+        </w:rPr>
+        <w:t xml:space="preserve"> too small to reliably estimate the true population parameter value of interest, 3 </w:t>
       </w:r>
       <w:r>
         <w:rPr>
@@ -1638,7 +1609,19 @@
         <w:rPr>
           <w:rFonts w:cstheme="minorHAnsi"/>
         </w:rPr>
-        <w:t xml:space="preserve"> articles, 2% of the examined articles, reported that they adjusted their estimates for publication bias, and all of these articles used ad-hoc methods such as doubling the sample size that resulted from a power analysis or using the lowest reported effect for an intervention as opposed to the more sophisticated methods that have been proposed</w:t>
+        <w:t xml:space="preserve"> articles, 2% of t</w:t>
+      </w:r>
+      <w:r>
+        <w:rPr>
+          <w:rFonts w:cstheme="minorHAnsi"/>
+        </w:rPr>
+        <w:t>hose</w:t>
+      </w:r>
+      <w:r>
+        <w:rPr>
+          <w:rFonts w:cstheme="minorHAnsi"/>
+        </w:rPr>
+        <w:t xml:space="preserve"> examined, reported that they adjusted their estimates for publication bias, and all of these articles used ad-hoc methods such as doubling the sample size that resulted from a power analysis or using the lowest reported effect for an intervention as opposed to the more sophisticated methods that have been proposed</w:t>
       </w:r>
       <w:r>
         <w:rPr>
@@ -1967,9 +1950,9 @@
         <w:tblLook w:val="07E0" w:firstRow="1" w:lastRow="1" w:firstColumn="1" w:lastColumn="1" w:noHBand="1" w:noVBand="1"/>
       </w:tblPr>
       <w:tblGrid>
-        <w:gridCol w:w="6761"/>
+        <w:gridCol w:w="6443"/>
         <w:gridCol w:w="440"/>
-        <w:gridCol w:w="908"/>
+        <w:gridCol w:w="1226"/>
         <w:gridCol w:w="440"/>
         <w:gridCol w:w="477"/>
       </w:tblGrid>
@@ -2139,7 +2122,7 @@
           <w:p>
             <w:pPr>
               <w:spacing w:before="36" w:after="36" w:line="240" w:lineRule="auto"/>
-              <w:jc w:val="right"/>
+              <w:jc w:val="center"/>
               <w:rPr>
                 <w:rFonts w:eastAsia="Cambria" w:cstheme="minorHAnsi"/>
                 <w:lang w:val="en-US"/>
@@ -2150,7 +2133,7 @@
                 <w:rFonts w:eastAsia="Cambria" w:cstheme="minorHAnsi"/>
                 <w:lang w:val="en-US"/>
               </w:rPr>
-              <w:t>Percent</w:t>
+              <w:t>Percentage</w:t>
             </w:r>
           </w:p>
         </w:tc>
@@ -3620,13 +3603,61 @@
         <w:rPr>
           <w:rFonts w:cstheme="minorHAnsi"/>
         </w:rPr>
-        <w:t xml:space="preserve"> (i.e., never in this small sample of research)</w:t>
-      </w:r>
-      <w:r>
-        <w:rPr>
-          <w:rFonts w:cstheme="minorHAnsi"/>
-        </w:rPr>
-        <w:t xml:space="preserve">, this approach is not focused on here. However, when researchers are hoping to precisely estimate effects as opposed to merely investigating their presence or absence, AIPE techniques provide a more appropriate method of planning sample sizes than simple power analysis </w:t>
+        <w:t xml:space="preserve"> (</w:t>
+      </w:r>
+      <w:r>
+        <w:rPr>
+          <w:rFonts w:cstheme="minorHAnsi"/>
+        </w:rPr>
+        <w:t>e</w:t>
+      </w:r>
+      <w:r>
+        <w:rPr>
+          <w:rFonts w:cstheme="minorHAnsi"/>
+        </w:rPr>
+        <w:t>.</w:t>
+      </w:r>
+      <w:r>
+        <w:rPr>
+          <w:rFonts w:cstheme="minorHAnsi"/>
+        </w:rPr>
+        <w:t>g</w:t>
+      </w:r>
+      <w:r>
+        <w:rPr>
+          <w:rFonts w:cstheme="minorHAnsi"/>
+        </w:rPr>
+        <w:t xml:space="preserve">., never in this </w:t>
+      </w:r>
+      <w:r>
+        <w:rPr>
+          <w:rFonts w:cstheme="minorHAnsi"/>
+        </w:rPr>
+        <w:t xml:space="preserve">relatively </w:t>
+      </w:r>
+      <w:r>
+        <w:rPr>
+          <w:rFonts w:cstheme="minorHAnsi"/>
+        </w:rPr>
+        <w:t>small sample of research)</w:t>
+      </w:r>
+      <w:r>
+        <w:rPr>
+          <w:rFonts w:cstheme="minorHAnsi"/>
+        </w:rPr>
+        <w:t xml:space="preserve">, </w:t>
+      </w:r>
+      <w:r>
+        <w:rPr>
+          <w:rFonts w:cstheme="minorHAnsi"/>
+        </w:rPr>
+        <w:t>we focus on power analysis in the current paper</w:t>
+      </w:r>
+      <w:r>
+        <w:rPr>
+          <w:rFonts w:cstheme="minorHAnsi"/>
+        </w:rPr>
+        <w:t xml:space="preserve">. However, when researchers are hoping to precisely estimate effects as opposed to investigating their presence or absence, AIPE techniques provide a more appropriate method of planning sample sizes than power analysis </w:t>
       </w:r>
       <w:r>
         <w:rPr>
@@ -3663,7 +3694,19 @@
         <w:rPr>
           <w:rFonts w:cstheme="minorHAnsi"/>
         </w:rPr>
-        <w:t xml:space="preserve">. The following </w:t>
+        <w:t xml:space="preserve">. </w:t>
+      </w:r>
+      <w:r>
+        <w:rPr>
+          <w:rFonts w:cstheme="minorHAnsi"/>
+        </w:rPr>
+        <w:t>Although t</w:t>
+      </w:r>
+      <w:r>
+        <w:rPr>
+          <w:rFonts w:cstheme="minorHAnsi"/>
+        </w:rPr>
+        <w:t xml:space="preserve">he following </w:t>
       </w:r>
       <w:r>
         <w:rPr>
@@ -3693,7 +3736,19 @@
         <w:rPr>
           <w:rFonts w:cstheme="minorHAnsi"/>
         </w:rPr>
-        <w:t xml:space="preserve">focuses on the </w:t>
+        <w:t>focuses on the</w:t>
+      </w:r>
+      <w:r>
+        <w:rPr>
+          <w:rFonts w:cstheme="minorHAnsi"/>
+        </w:rPr>
+        <w:t>ir</w:t>
+      </w:r>
+      <w:r>
+        <w:rPr>
+          <w:rFonts w:cstheme="minorHAnsi"/>
+        </w:rPr>
+        <w:t xml:space="preserve"> </w:t>
       </w:r>
       <w:r>
         <w:rPr>
@@ -3903,31 +3958,40 @@
         <w:t xml:space="preserve">approach </w:t>
       </w:r>
       <w:r>
-        <w:t>the researcher proposes a hypothetical scenario and says that if the true effect size was equal to their estimate (and all other statistical assumptions are met), the study would reach statistical significance on x%</w:t>
+        <w:t xml:space="preserve">the researcher proposes a hypothetical scenario and says that if the true effect size was equal to their estimate (and all other statistical assumptions are met), the study would reach statistical significance </w:t>
+      </w:r>
+      <w:r>
+        <w:t>on a given percentage of experiments</w:t>
       </w:r>
       <w:r>
         <w:t xml:space="preserve"> (</w:t>
       </w:r>
       <w:r>
-        <w:t xml:space="preserve">a value </w:t>
+        <w:t>a value</w:t>
+      </w:r>
+      <w:r>
+        <w:t xml:space="preserve"> </w:t>
       </w:r>
       <w:r>
         <w:t>commonly</w:t>
       </w:r>
       <w:r>
-        <w:t xml:space="preserve"> and arbitrarily </w:t>
+        <w:t xml:space="preserve"> and </w:t>
+      </w:r>
+      <w:r>
+        <w:lastRenderedPageBreak/>
+        <w:t xml:space="preserve">arbitrarily </w:t>
       </w:r>
       <w:r>
         <w:t xml:space="preserve">set at </w:t>
       </w:r>
       <w:r>
-        <w:t xml:space="preserve">80%) </w:t>
-      </w:r>
-      <w:r>
-        <w:t xml:space="preserve">of occasions. </w:t>
-      </w:r>
-      <w:r>
-        <w:lastRenderedPageBreak/>
+        <w:t>80%)</w:t>
+      </w:r>
+      <w:r>
+        <w:t xml:space="preserve">. </w:t>
+      </w:r>
+      <w:r>
         <w:t>Often the estimated effect size is justified using a previous effect size from the literature</w:t>
       </w:r>
       <w:r>
@@ -4073,15 +4137,7 @@
         <w:t>’</w:t>
       </w:r>
       <w:r>
-        <w:t xml:space="preserve"> sample size is only as reliable as the effect size estimate that is used. If a researcher chooses </w:t>
-      </w:r>
-      <w:proofErr w:type="gramStart"/>
-      <w:r>
-        <w:t>arbitrarily, or</w:t>
-      </w:r>
-      <w:proofErr w:type="gramEnd"/>
-      <w:r>
-        <w:t xml:space="preserve"> adjusts their effect size estimate in order to achieve a certain level of apparent power</w:t>
+        <w:t xml:space="preserve"> sample size is only as reliable as the effect size estimate that is used. If a researcher chooses arbitrarily, or adjusts their effect size estimate in order to achieve a certain level of apparent power</w:t>
       </w:r>
       <w:r>
         <w:t xml:space="preserve"> at an achievable sample size</w:t>
@@ -4141,135 +4197,7 @@
         <w:t>,</w:t>
       </w:r>
       <w:r>
-        <w:t xml:space="preserve"> and secondly accounting for simple random variability and the likely impact of publication bias on the observed magnitude of effects. </w:t>
-      </w:r>
-      <w:r>
-        <w:t xml:space="preserve">Although it is not uncommon for people to suggest that power analyses could be based on pilot studies </w:t>
-      </w:r>
-      <w:r>
-        <w:fldChar w:fldCharType="begin"/>
-      </w:r>
-      <w:r>
-        <w:instrText xml:space="preserve"> ADDIN EN.CITE &lt;EndNote&gt;&lt;Cite&gt;&lt;Author&gt;Kim&lt;/Author&gt;&lt;Year&gt;2013&lt;/Year&gt;&lt;RecNum&gt;945&lt;/RecNum&gt;&lt;Prefix&gt;e.g.`, &lt;/Prefix&gt;&lt;DisplayText&gt;(e.g., Kim &amp;amp; Seo, 2013)&lt;/DisplayText&gt;&lt;record&gt;&lt;rec-number&gt;945&lt;/rec-number&gt;&lt;foreign-keys&gt;&lt;key app="EN" db-id="9xrafw5sx95dvre9w5hpevd89fzwtwr9twsw" timestamp="1535247220"&gt;945&lt;/key&gt;&lt;/foreign-keys&gt;&lt;ref-type name="Journal Article"&gt;17&lt;/ref-type&gt;&lt;contributors&gt;&lt;authors&gt;&lt;author&gt;Kim, Jeehyoung&lt;/author&gt;&lt;author&gt;Seo, Bong Soo&lt;/author&gt;&lt;/authors&gt;&lt;/contributors&gt;&lt;titles&gt;&lt;title&gt;How to Calculate Sample Size and Why&lt;/title&gt;&lt;secondary-title&gt;Clinics in Orthopedic Surgery&lt;/secondary-title&gt;&lt;/titles&gt;&lt;periodical&gt;&lt;full-title&gt;Clinics in Orthopedic Surgery&lt;/full-title&gt;&lt;/periodical&gt;&lt;pages&gt;235-242&lt;/pages&gt;&lt;volume&gt;5&lt;/volume&gt;&lt;number&gt;3&lt;/number&gt;&lt;dates&gt;&lt;year&gt;2013&lt;/year&gt;&lt;pub-dates&gt;&lt;date&gt;08/20&amp;#xD;06/14/received&amp;#xD;07/15/accepted&lt;/date&gt;&lt;/pub-dates&gt;&lt;/dates&gt;&lt;publisher&gt;The Korean Orthopaedic Association&lt;/publisher&gt;&lt;isbn&gt;2005-291X&amp;#xD;2005-4408&lt;/isbn&gt;&lt;accession-num&gt;PMC3758995&lt;/accession-num&gt;&lt;urls&gt;&lt;related-urls&gt;&lt;url&gt;http://www.ncbi.nlm.nih.gov/pmc/articles/PMC3758995/&lt;/url&gt;&lt;/related-urls&gt;&lt;/urls&gt;&lt;electronic-resource-num&gt;10.4055/cios.2013.5.3.235&lt;/electronic-resource-num&gt;&lt;remote-database-name&gt;PMC&lt;/remote-database-name&gt;&lt;/record&gt;&lt;/Cite&gt;&lt;/EndNote&gt;</w:instrText>
-      </w:r>
-      <w:r>
-        <w:fldChar w:fldCharType="separate"/>
-      </w:r>
-      <w:r>
-        <w:rPr>
-          <w:noProof/>
-        </w:rPr>
-        <w:t>(e.g., Kim &amp; Seo, 2013)</w:t>
-      </w:r>
-      <w:r>
-        <w:fldChar w:fldCharType="end"/>
-      </w:r>
-      <w:r>
-        <w:t xml:space="preserve">, in so far as most pilot studies are not large enough to develop sufficiently precise estimate effect sizes for inferences about even the presence or absence of effects, using a point estimate from a pilot is likely to be of very little use </w:t>
-      </w:r>
-      <w:r>
-        <w:fldChar w:fldCharType="begin"/>
-      </w:r>
-      <w:r>
-        <w:instrText xml:space="preserve"> ADDIN EN.CITE &lt;EndNote&gt;&lt;Cite&gt;&lt;Author&gt;Albers&lt;/Author&gt;&lt;Year&gt;2018&lt;/Year&gt;&lt;RecNum&gt;942&lt;/RecNum&gt;&lt;DisplayText&gt;(Albers &amp;amp; Lakens, 2018)&lt;/DisplayText&gt;&lt;record&gt;&lt;rec-number&gt;942&lt;/rec-number&gt;&lt;foreign-keys&gt;&lt;key app="EN" db-id="9xrafw5sx95dvre9w5hpevd89fzwtwr9twsw" timestamp="1534293573"&gt;942&lt;/key&gt;&lt;/foreign-keys&gt;&lt;ref-type name="Journal Article"&gt;17&lt;/ref-type&gt;&lt;contributors&gt;&lt;authors&gt;&lt;author&gt;Albers, Casper&lt;/author&gt;&lt;author&gt;Lakens, Daniël&lt;/author&gt;&lt;/authors&gt;&lt;/contributors&gt;&lt;titles&gt;&lt;title&gt;When power analyses based on pilot data are biased: Inaccurate effect size estimators and follow-up bias&lt;/title&gt;&lt;secondary-title&gt;Journal of Experimental Social Psychology&lt;/secondary-title&gt;&lt;/titles&gt;&lt;periodical&gt;&lt;full-title&gt;Journal of Experimental Social Psychology&lt;/full-title&gt;&lt;/periodical&gt;&lt;pages&gt;187-195&lt;/pages&gt;&lt;volume&gt;74&lt;/volume&gt;&lt;keywords&gt;&lt;keyword&gt;Effect size&lt;/keyword&gt;&lt;keyword&gt;Power analysis&lt;/keyword&gt;&lt;keyword&gt;Follow-up bias&lt;/keyword&gt;&lt;keyword&gt;Eta-squared&lt;/keyword&gt;&lt;keyword&gt;Omega-squared&lt;/keyword&gt;&lt;keyword&gt;Epsilon-squared&lt;/keyword&gt;&lt;/keywords&gt;&lt;dates&gt;&lt;year&gt;2018&lt;/year&gt;&lt;pub-dates&gt;&lt;date&gt;2018/01/01/&lt;/date&gt;&lt;/pub-dates&gt;&lt;/dates&gt;&lt;isbn&gt;0022-1031&lt;/isbn&gt;&lt;urls&gt;&lt;related-urls&gt;&lt;url&gt;http://www.sciencedirect.com/science/article/pii/S002210311630230X&lt;/url&gt;&lt;/related-urls&gt;&lt;/urls&gt;&lt;electronic-resource-num&gt;https://doi.org/10.1016/j.jesp.2017.09.004&lt;/electronic-resource-num&gt;&lt;/record&gt;&lt;/Cite&gt;&lt;/EndNote&gt;</w:instrText>
-      </w:r>
-      <w:r>
-        <w:fldChar w:fldCharType="separate"/>
-      </w:r>
-      <w:r>
-        <w:rPr>
-          <w:noProof/>
-        </w:rPr>
-        <w:t>(Albers &amp; Lakens, 2018)</w:t>
-      </w:r>
-      <w:r>
-        <w:fldChar w:fldCharType="end"/>
-      </w:r>
-      <w:r>
-        <w:t xml:space="preserve">. </w:t>
-      </w:r>
-      <w:r>
-        <w:t xml:space="preserve">However, </w:t>
-      </w:r>
-      <w:r>
-        <w:t xml:space="preserve">it may be possible to use conservative estimates from aspects of the pilot study to inform aspects of sample size planning (e.g., using the </w:t>
-      </w:r>
-      <w:r>
-        <w:t>value within a</w:t>
-      </w:r>
-      <w:r>
-        <w:t xml:space="preserve"> 95% CI </w:t>
-      </w:r>
-      <w:r>
-        <w:t xml:space="preserve">around a </w:t>
-      </w:r>
-      <w:r>
-        <w:t>standard deviation</w:t>
-      </w:r>
-      <w:r>
-        <w:t xml:space="preserve"> that leads to the largest required sample size</w:t>
-      </w:r>
-      <w:r>
-        <w:t>)</w:t>
-      </w:r>
-      <w:r>
-        <w:t xml:space="preserve"> </w:t>
-      </w:r>
-      <w:r>
-        <w:fldChar w:fldCharType="begin"/>
-      </w:r>
-      <w:r>
-        <w:instrText xml:space="preserve"> ADDIN EN.CITE &lt;EndNote&gt;&lt;Cite&gt;&lt;Author&gt;Lancaster&lt;/Author&gt;&lt;Year&gt;2004&lt;/Year&gt;&lt;RecNum&gt;975&lt;/RecNum&gt;&lt;DisplayText&gt;(Lancaster, Dodd, &amp;amp; Williamson, 2004)&lt;/DisplayText&gt;&lt;record&gt;&lt;rec-number&gt;975&lt;/rec-number&gt;&lt;foreign-keys&gt;&lt;key app="EN" db-id="9xrafw5sx95dvre9w5hpevd89fzwtwr9twsw" timestamp="1538433760"&gt;975&lt;/key&gt;&lt;/foreign-keys&gt;&lt;ref-type name="Journal Article"&gt;17&lt;/ref-type&gt;&lt;contributors&gt;&lt;authors&gt;&lt;author&gt;Lancaster, Gillian A.&lt;/author&gt;&lt;author&gt;Dodd, Susanna&lt;/author&gt;&lt;author&gt;Williamson, Paula R.&lt;/author&gt;&lt;/authors&gt;&lt;/contributors&gt;&lt;titles&gt;&lt;title&gt;Design and analysis of pilot studies: recommendations for good practice&lt;/title&gt;&lt;secondary-title&gt;Journal of Evaluation in Clinical Practice&lt;/secondary-title&gt;&lt;/titles&gt;&lt;periodical&gt;&lt;full-title&gt;Journal of Evaluation in Clinical Practice&lt;/full-title&gt;&lt;/periodical&gt;&lt;pages&gt;307-312&lt;/pages&gt;&lt;volume&gt;10&lt;/volume&gt;&lt;number&gt;2&lt;/number&gt;&lt;keywords&gt;&lt;keyword&gt;feasibility&lt;/keyword&gt;&lt;keyword&gt;methodology&lt;/keyword&gt;&lt;keyword&gt;pilot&lt;/keyword&gt;&lt;keyword&gt;randomized controlled trial&lt;/keyword&gt;&lt;keyword&gt;scientific rigour&lt;/keyword&gt;&lt;/keywords&gt;&lt;dates&gt;&lt;year&gt;2004&lt;/year&gt;&lt;pub-dates&gt;&lt;date&gt;2004/05/01&lt;/date&gt;&lt;/pub-dates&gt;&lt;/dates&gt;&lt;publisher&gt;Wiley/Blackwell (10.1111)&lt;/publisher&gt;&lt;isbn&gt;1356-1294&lt;/isbn&gt;&lt;urls&gt;&lt;related-urls&gt;&lt;url&gt;https://doi.org/10.1111/j..2002.384.doc.x&lt;/url&gt;&lt;/related-urls&gt;&lt;/urls&gt;&lt;electronic-resource-num&gt;10.1111/j..2002.384.doc.x&lt;/electronic-resource-num&gt;&lt;access-date&gt;2018/10/01&lt;/access-date&gt;&lt;/record&gt;&lt;/Cite&gt;&lt;/EndNote&gt;</w:instrText>
-      </w:r>
-      <w:r>
-        <w:fldChar w:fldCharType="separate"/>
-      </w:r>
-      <w:r>
-        <w:rPr>
-          <w:noProof/>
-        </w:rPr>
-        <w:t>(Lancaster, Dodd, &amp; Williamson, 2004)</w:t>
-      </w:r>
-      <w:r>
-        <w:fldChar w:fldCharType="end"/>
-      </w:r>
-      <w:r>
-        <w:t>.</w:t>
-      </w:r>
-      <w:r>
-        <w:t xml:space="preserve"> </w:t>
-      </w:r>
-      <w:r>
-        <w:t>This same approach</w:t>
-      </w:r>
-      <w:r>
-        <w:t xml:space="preserve">, taking </w:t>
-      </w:r>
-      <w:r>
-        <w:t xml:space="preserve">the most conservative estimate from a pilot study’s 95% confidence interval, </w:t>
-      </w:r>
-      <w:r>
-        <w:t xml:space="preserve">could be used for point estimates of the </w:t>
-      </w:r>
-      <w:r>
-        <w:t xml:space="preserve">main </w:t>
-      </w:r>
-      <w:r>
-        <w:t xml:space="preserve">statistic under study, but it is likely that the resulting sample sizes will either be </w:t>
-      </w:r>
-      <w:r>
-        <w:t>impractically</w:t>
-      </w:r>
-      <w:r>
-        <w:t xml:space="preserve"> </w:t>
-      </w:r>
-      <w:proofErr w:type="gramStart"/>
-      <w:r>
-        <w:t>large</w:t>
-      </w:r>
-      <w:proofErr w:type="gramEnd"/>
-      <w:r>
-        <w:t xml:space="preserve"> or the bounds will include 0 suggesting that the sample size required would be infinite. </w:t>
+        <w:t xml:space="preserve"> and secondly accounting for simple random variability and the likely impact of publication bias on the observed magnitude of effects.</w:t>
       </w:r>
     </w:p>
     <w:p>
@@ -4313,77 +4241,77 @@
         <w:t>in the great majority of research psychologists</w:t>
       </w:r>
       <w:r>
-        <w:t xml:space="preserve"> have </w:t>
+        <w:t xml:space="preserve"> have to base the effect size estimates on bodies of research that are markedly different in at least some aspects. </w:t>
+      </w:r>
+      <w:r>
+        <w:t xml:space="preserve">The situation is simpler in the case of direct or partial replications, where a previous study </w:t>
+      </w:r>
+      <w:r>
+        <w:t xml:space="preserve">may </w:t>
+      </w:r>
+      <w:r>
+        <w:t xml:space="preserve">provide </w:t>
+      </w:r>
+      <w:r>
+        <w:t xml:space="preserve">a </w:t>
+      </w:r>
+      <w:r>
+        <w:t xml:space="preserve">direct estimate of </w:t>
+      </w:r>
+      <w:r>
+        <w:t xml:space="preserve">the </w:t>
+      </w:r>
+      <w:r>
+        <w:t>effect under study</w:t>
+      </w:r>
+      <w:r>
+        <w:t xml:space="preserve">, although even </w:t>
+      </w:r>
+      <w:r>
+        <w:t>in this case</w:t>
+      </w:r>
+      <w:r>
+        <w:t xml:space="preserve"> it </w:t>
+      </w:r>
+      <w:r>
+        <w:t>will often</w:t>
+      </w:r>
+      <w:r>
+        <w:t xml:space="preserve"> be appropriate to adjust for publication bias</w:t>
+      </w:r>
+      <w:r>
+        <w:t xml:space="preserve">. A researcher must use their expert judgement to identify a set of previous studies which are sufficiently similar to act as reasonable estimates of the type of effect that could be reasonably expected from the type of research that is being performed. Once this body of research, parameters required for power analysis must be extracted. In the case of simple research designs, this </w:t>
+      </w:r>
+      <w:r>
+        <w:t xml:space="preserve">is usually possible from just the test </w:t>
+      </w:r>
+      <w:r>
+        <w:t>statistics</w:t>
+      </w:r>
+      <w:r>
+        <w:t xml:space="preserve"> and reported effect sizes. Even when previous studies have not reported effect sizes directly many effect sizes (such as </w:t>
+      </w:r>
+      <w:r>
+        <w:rPr>
+          <w:i/>
+        </w:rPr>
+        <w:t>d</w:t>
+      </w:r>
+      <w:r>
+        <w:t xml:space="preserve">, </w:t>
       </w:r>
       <w:r>
         <w:lastRenderedPageBreak/>
-        <w:t xml:space="preserve">to base the effect size estimates on bodies of research that are markedly different in at least some aspects. </w:t>
-      </w:r>
-      <w:r>
-        <w:t xml:space="preserve">The situation is simpler in the case of direct or partial replications, where a previous study </w:t>
-      </w:r>
-      <w:r>
-        <w:t xml:space="preserve">may </w:t>
-      </w:r>
-      <w:r>
-        <w:t xml:space="preserve">provide </w:t>
-      </w:r>
-      <w:r>
-        <w:t xml:space="preserve">a </w:t>
-      </w:r>
-      <w:r>
-        <w:t xml:space="preserve">direct estimate of </w:t>
-      </w:r>
-      <w:r>
-        <w:t xml:space="preserve">the </w:t>
-      </w:r>
-      <w:r>
-        <w:t>effect under study</w:t>
-      </w:r>
-      <w:r>
-        <w:t xml:space="preserve">, although even </w:t>
-      </w:r>
-      <w:r>
-        <w:t>in this case</w:t>
-      </w:r>
-      <w:r>
-        <w:t xml:space="preserve"> it </w:t>
-      </w:r>
-      <w:r>
-        <w:t>will often</w:t>
-      </w:r>
-      <w:r>
-        <w:t xml:space="preserve"> be appropriate to adjust for publication bias</w:t>
-      </w:r>
-      <w:r>
-        <w:t xml:space="preserve">. A researcher must use their expert judgement to identify a set of previous studies which are sufficiently similar to act as reasonable estimates of the type of effect that could be reasonably expected from the type of research that is being performed. Once this body of research, parameters required for power analysis must be extracted. In the case of simple research designs, this </w:t>
-      </w:r>
-      <w:r>
-        <w:t xml:space="preserve">is usually possible from just the test </w:t>
-      </w:r>
-      <w:r>
-        <w:t>statistics</w:t>
-      </w:r>
-      <w:r>
-        <w:t xml:space="preserve"> and reported effect sizes. Even when previous studies have not reported effect sizes directly many effect sizes (such as </w:t>
+        <w:t xml:space="preserve">partial eta squared and </w:t>
       </w:r>
       <w:r>
         <w:rPr>
           <w:i/>
         </w:rPr>
-        <w:t>d</w:t>
-      </w:r>
-      <w:r>
-        <w:t xml:space="preserve">, partial eta squared and </w:t>
-      </w:r>
-      <w:r>
-        <w:rPr>
-          <w:i/>
-        </w:rPr>
         <w:t>r</w:t>
       </w:r>
       <w:r>
-        <w:t xml:space="preserve">)  </w:t>
+        <w:t xml:space="preserve">) </w:t>
       </w:r>
       <w:r>
         <w:t xml:space="preserve">that are required in popular power analysis computer programs </w:t>
@@ -4419,7 +4347,13 @@
         <w:t>degrees of freedom</w:t>
       </w:r>
       <w:r>
-        <w:t>, or from reported mean differences and standard deviations</w:t>
+        <w:t>, or from reported mean</w:t>
+      </w:r>
+      <w:r>
+        <w:t xml:space="preserve">s </w:t>
+      </w:r>
+      <w:r>
+        <w:t>and standard deviations</w:t>
       </w:r>
       <w:r>
         <w:t>.</w:t>
@@ -4437,10 +4371,37 @@
         <w:t>definitions</w:t>
       </w:r>
       <w:r>
-        <w:t xml:space="preserve"> of</w:t>
-      </w:r>
-      <w:r>
-        <w:t xml:space="preserve"> the most commonly required effect sizes are, and of how they can be extracted from more commonly reported test statistics and effect sizes. </w:t>
+        <w:t xml:space="preserve"> </w:t>
+      </w:r>
+      <w:r>
+        <w:t>and plain language description</w:t>
+      </w:r>
+      <w:r>
+        <w:t xml:space="preserve">s </w:t>
+      </w:r>
+      <w:r>
+        <w:t>of</w:t>
+      </w:r>
+      <w:r>
+        <w:t xml:space="preserve"> the most commonly </w:t>
+      </w:r>
+      <w:r>
+        <w:t>used</w:t>
+      </w:r>
+      <w:r>
+        <w:t xml:space="preserve"> effect sizes</w:t>
+      </w:r>
+      <w:r>
+        <w:t xml:space="preserve"> for power analysis</w:t>
+      </w:r>
+      <w:r>
+        <w:t xml:space="preserve">, and </w:t>
+      </w:r>
+      <w:r>
+        <w:t xml:space="preserve">that chapters’ supplementary materials for a description </w:t>
+      </w:r>
+      <w:r>
+        <w:t>of how they can be extracted from more commonly reported test statistics and effect sizes.</w:t>
       </w:r>
     </w:p>
     <w:p>
@@ -4574,7 +4535,13 @@
         <w:t xml:space="preserve">. </w:t>
       </w:r>
       <w:r>
-        <w:t xml:space="preserve">Because power is a concave function of sample size that asymptotes at 1, </w:t>
+        <w:t xml:space="preserve">Because power is a concave function of sample </w:t>
+      </w:r>
+      <w:r>
+        <w:t>size</w:t>
+      </w:r>
+      <w:r>
+        <w:t xml:space="preserve">, </w:t>
       </w:r>
       <w:r>
         <w:t xml:space="preserve">directly using </w:t>
@@ -4625,22 +4592,49 @@
         <w:t xml:space="preserve">more severely punished </w:t>
       </w:r>
       <w:r>
-        <w:t xml:space="preserve">for underestimating the effect size than you get rewarded for overestimating </w:t>
-      </w:r>
-      <w:r>
-        <w:t xml:space="preserve">it </w:t>
-      </w:r>
-      <w:r>
-        <w:t>in terms of the statistical power of your research</w:t>
-      </w:r>
-      <w:r>
-        <w:t xml:space="preserve">. </w:t>
+        <w:t>for underestimating the effect size than you get rewarded for overestimating</w:t>
+      </w:r>
+      <w:r>
+        <w:t xml:space="preserve"> the effect size</w:t>
+      </w:r>
+      <w:r>
+        <w:t>.</w:t>
       </w:r>
     </w:p>
     <w:p>
       <w:pPr>
         <w:spacing w:line="360" w:lineRule="auto"/>
         <w:ind w:firstLine="720"/>
+        <w:rPr>
+          <w:b/>
+          <w:bCs/>
+          <w:i/>
+          <w:iCs/>
+        </w:rPr>
+      </w:pPr>
+      <w:r>
+        <w:rPr>
+          <w:b/>
+          <w:bCs/>
+          <w:i/>
+          <w:iCs/>
+        </w:rPr>
+        <w:t xml:space="preserve">-Insert plot of difference from ideal power over power estimation difficulty here- </w:t>
+      </w:r>
+      <w:r>
+        <w:rPr>
+          <w:b/>
+          <w:bCs/>
+          <w:i/>
+          <w:iCs/>
+        </w:rPr>
+        <w:t xml:space="preserve"> </w:t>
+      </w:r>
+    </w:p>
+    <w:p>
+      <w:pPr>
+        <w:spacing w:line="360" w:lineRule="auto"/>
+        <w:ind w:firstLine="720"/>
       </w:pPr>
       <w:r>
         <w:t xml:space="preserve">Publication bias compounds this issue, as </w:t>
@@ -4676,40 +4670,25 @@
         <w:fldChar w:fldCharType="end"/>
       </w:r>
       <w:r>
+        <w:t xml:space="preserve"> [effect size adjustment paper]</w:t>
+      </w:r>
+      <w:r>
         <w:t xml:space="preserve">. </w:t>
       </w:r>
       <w:r>
-        <w:t>Taking a conservative estimate from p</w:t>
-      </w:r>
-      <w:r>
-        <w:t xml:space="preserve">rojects that </w:t>
-      </w:r>
-      <w:r>
-        <w:t xml:space="preserve">have </w:t>
-      </w:r>
-      <w:r>
-        <w:t>systematically attempt</w:t>
-      </w:r>
-      <w:r>
-        <w:t>ed</w:t>
-      </w:r>
-      <w:r>
-        <w:t xml:space="preserve"> to reproduce bodies of psychology </w:t>
-      </w:r>
-      <w:r>
-        <w:t>research</w:t>
-      </w:r>
-      <w:r>
-        <w:t xml:space="preserve"> suggest that the impact of publication and reporting biases may be to increase </w:t>
-      </w:r>
-      <w:r>
-        <w:t xml:space="preserve">reported </w:t>
-      </w:r>
-      <w:r>
-        <w:t>effects by</w:t>
-      </w:r>
-      <w:r>
-        <w:t xml:space="preserve"> up to</w:t>
+        <w:t xml:space="preserve">A recent examination of the effect sizes seen in direct replications </w:t>
+      </w:r>
+      <w:r>
+        <w:t>suggest</w:t>
+      </w:r>
+      <w:r>
+        <w:t>s</w:t>
+      </w:r>
+      <w:r>
+        <w:t xml:space="preserve"> that</w:t>
+      </w:r>
+      <w:r>
+        <w:t>, on average, the effect sizes seen in direct replications are decreased</w:t>
       </w:r>
       <w:r>
         <w:t xml:space="preserve"> as much as</w:t>
@@ -4748,7 +4727,25 @@
         <w:t>%]</w:t>
       </w:r>
       <w:r>
-        <w:t xml:space="preserve"> conditional on the true effect size being non-zero</w:t>
+        <w:t xml:space="preserve"> </w:t>
+      </w:r>
+      <w:r>
+        <w:t xml:space="preserve">even when we </w:t>
+      </w:r>
+      <w:r>
+        <w:t>condition on the true effect size being non-zero</w:t>
+      </w:r>
+      <w:r>
+        <w:t xml:space="preserve">, and also shows that there is considerable heterogeneity across </w:t>
+      </w:r>
+      <w:r>
+        <w:t>replications</w:t>
+      </w:r>
+      <w:r>
+        <w:t xml:space="preserve"> [effect size adjustment paper</w:t>
+      </w:r>
+      <w:r>
+        <w:t>]</w:t>
       </w:r>
       <w:r>
         <w:t xml:space="preserve">. </w:t>
@@ -4763,7 +4760,6 @@
         <w:t xml:space="preserve"> in meta-analysis are also upwardly biased </w:t>
       </w:r>
       <w:r>
-        <w:lastRenderedPageBreak/>
         <w:fldChar w:fldCharType="begin">
           <w:fldData xml:space="preserve">PEVuZE5vdGU+PENpdGU+PEF1dGhvcj5IYXJ0d2lnPC9BdXRob3I+PFllYXI+MjAxODwvWWVhcj48
 UmVjTnVtPjg0NTwvUmVjTnVtPjxEaXNwbGF5VGV4dD4oRmVyZ3Vzb24gJmFtcDsgQnJhbm5pY2ss
@@ -5202,7 +5198,11 @@
         <w:t xml:space="preserve"> </w:t>
       </w:r>
       <w:r>
-        <w:t>halving effect size estimates from the published literatur</w:t>
+        <w:t xml:space="preserve">halving effect size estimates from the </w:t>
+      </w:r>
+      <w:r>
+        <w:lastRenderedPageBreak/>
+        <w:t>published literatur</w:t>
       </w:r>
       <w:r>
         <w:t>e to arrive a</w:t>
@@ -5253,18 +5253,10 @@
         <w:t>x</w:t>
       </w:r>
       <w:r>
-        <w:t>/</w:t>
-      </w:r>
-      <w:proofErr w:type="gramStart"/>
-      <w:r>
-        <w:t>2)</w:t>
-      </w:r>
-      <w:r>
-        <w:t>%</w:t>
-      </w:r>
-      <w:proofErr w:type="gramEnd"/>
-      <w:r>
-        <w:t xml:space="preserve"> confidence (in the statistical sense), that the study will have</w:t>
+        <w:t>/2)</w:t>
+      </w:r>
+      <w:r>
+        <w:t>% confidence (in the statistical sense), that the study will have</w:t>
       </w:r>
       <w:r>
         <w:t xml:space="preserve"> adequate power to detect </w:t>
@@ -5300,7 +5292,13 @@
         <w:t xml:space="preserve">. </w:t>
       </w:r>
       <w:r>
-        <w:t xml:space="preserve">Even assuming that all assumptions hold this method will tend to overestimate the required sample size on average </w:t>
+        <w:t xml:space="preserve">Even </w:t>
+      </w:r>
+      <w:r>
+        <w:t>when all</w:t>
+      </w:r>
+      <w:r>
+        <w:t xml:space="preserve"> assumptions hold this method will tend to overestimate the required sample size on average </w:t>
       </w:r>
       <w:r>
         <w:fldChar w:fldCharType="begin"/>
@@ -5357,10 +5355,10 @@
         <w:fldChar w:fldCharType="end"/>
       </w:r>
       <w:r>
-        <w:t xml:space="preserve"> </w:t>
-      </w:r>
-      <w:r>
-        <w:t xml:space="preserve">to address this issue that the safeguard power approach tends to overestimate effect sizes; the Power </w:t>
+        <w:t>,</w:t>
+      </w:r>
+      <w:r>
+        <w:t xml:space="preserve"> the Power </w:t>
       </w:r>
       <w:r>
         <w:t xml:space="preserve">Calibrated Effect Size approach (PCES). </w:t>
@@ -5372,7 +5370,19 @@
         <w:t xml:space="preserve">PCES </w:t>
       </w:r>
       <w:r>
-        <w:t>is equivalent to the assurance approach (detailed below), using a prior distribution over the parameter of interest assumed to be normally distributed with a mean set at the point estimate from previous studies and a standard deviation set to the standard error of the test statistic.</w:t>
+        <w:t>is equivalent to the assurance approach (detailed below), using a prior distribution over the parameter of interest assumed to be normally distributed with a mean set at the point estimate from</w:t>
+      </w:r>
+      <w:r>
+        <w:t xml:space="preserve"> a</w:t>
+      </w:r>
+      <w:r>
+        <w:t xml:space="preserve"> previous stud</w:t>
+      </w:r>
+      <w:r>
+        <w:t>y</w:t>
+      </w:r>
+      <w:r>
+        <w:t xml:space="preserve"> and a standard deviation set to the standard error of the test statistic.</w:t>
       </w:r>
       <w:r>
         <w:t xml:space="preserve"> </w:t>
@@ -5500,7 +5510,7 @@
         <w:t xml:space="preserve">not use the maximum-likelihood estimate of the effect size assuming an uncensored </w:t>
       </w:r>
       <w:r>
-        <w:t xml:space="preserve">test statistic  </w:t>
+        <w:t xml:space="preserve">test statistic </w:t>
       </w:r>
       <w:r>
         <w:t>distribution</w:t>
@@ -5584,11 +5594,7 @@
         <w:t xml:space="preserve"> the effect size</w:t>
       </w:r>
       <w:r>
-        <w:t xml:space="preserve"> this can be used as the effect size measure in </w:t>
-      </w:r>
-      <w:r>
-        <w:lastRenderedPageBreak/>
-        <w:t xml:space="preserve">order </w:t>
+        <w:t xml:space="preserve"> this can be used as the effect size measure in order </w:t>
       </w:r>
       <w:r>
         <w:t xml:space="preserve">to achieve </w:t>
@@ -5603,10 +5609,22 @@
         <w:t>/2)</w:t>
       </w:r>
       <w:r>
-        <w:t>% confidence (again, in the statistical sense)</w:t>
-      </w:r>
-      <w:r>
-        <w:t xml:space="preserve"> assuming that F-statistics are only reported given that they reach statistical significance. </w:t>
+        <w:t>% confidence</w:t>
+      </w:r>
+      <w:r>
+        <w:t xml:space="preserve"> </w:t>
+      </w:r>
+      <w:r>
+        <w:t xml:space="preserve">(i.e., the expected long run frequency of studies </w:t>
+      </w:r>
+      <w:r>
+        <w:t>which</w:t>
+      </w:r>
+      <w:r>
+        <w:t xml:space="preserve"> will be adequately powered) </w:t>
+      </w:r>
+      <w:r>
+        <w:t xml:space="preserve">assuming that F-statistics are only reported given that they reach statistical significance. </w:t>
       </w:r>
       <w:r>
         <w:fldChar w:fldCharType="begin"/>
@@ -5648,7 +5666,13 @@
         <w:ind w:firstLine="720"/>
       </w:pPr>
       <w:r>
-        <w:t xml:space="preserve">However, methods </w:t>
+        <w:t>T</w:t>
+      </w:r>
+      <w:r>
+        <w:t>hese</w:t>
+      </w:r>
+      <w:r>
+        <w:t xml:space="preserve"> methods </w:t>
       </w:r>
       <w:r>
         <w:t xml:space="preserve">for adjusting for publication bias </w:t>
@@ -5672,7 +5696,11 @@
         <w:t>three articles</w:t>
       </w:r>
       <w:r>
-        <w:t xml:space="preserve"> examined from Psychological Science reported attempting to account for publication bias</w:t>
+        <w:t xml:space="preserve"> examined from Psychological Science reported attempting to </w:t>
+      </w:r>
+      <w:r>
+        <w:lastRenderedPageBreak/>
+        <w:t>account for publication bias</w:t>
       </w:r>
       <w:r>
         <w:t xml:space="preserve">. All </w:t>
@@ -5681,7 +5709,7 @@
         <w:t xml:space="preserve">three </w:t>
       </w:r>
       <w:r>
-        <w:t>used reasonably ad hoc methods, one</w:t>
+        <w:t>used ad hoc methods, one</w:t>
       </w:r>
       <w:r>
         <w:t xml:space="preserve"> doubling the sample size they recruited from that returned by a power analysis using effect sizes from the literature</w:t>
@@ -5693,7 +5721,13 @@
         <w:t xml:space="preserve">one </w:t>
       </w:r>
       <w:r>
-        <w:t xml:space="preserve">reducing effect sizes by an arbitrary amount </w:t>
+        <w:t>reducing effect sizes by an arbitrar</w:t>
+      </w:r>
+      <w:r>
+        <w:t xml:space="preserve">ily chosen </w:t>
+      </w:r>
+      <w:r>
+        <w:t xml:space="preserve">amount </w:t>
       </w:r>
       <w:r>
         <w:t>and one</w:t>
@@ -5708,7 +5742,25 @@
         <w:t>ir effect of interest</w:t>
       </w:r>
       <w:r>
-        <w:t xml:space="preserve">. Furthermore, it seems these more complex methods of effect size adjustment may have never been used. </w:t>
+        <w:t xml:space="preserve">. </w:t>
+      </w:r>
+      <w:r>
+        <w:t>In fact</w:t>
+      </w:r>
+      <w:r>
+        <w:t xml:space="preserve">, it seems </w:t>
+      </w:r>
+      <w:r>
+        <w:t xml:space="preserve">entirely possible that </w:t>
+      </w:r>
+      <w:r>
+        <w:t>these more complex methods of effect size adjustment may have never been used</w:t>
+      </w:r>
+      <w:r>
+        <w:t xml:space="preserve"> to plan research</w:t>
+      </w:r>
+      <w:r>
+        <w:t xml:space="preserve">. </w:t>
       </w:r>
       <w:r>
         <w:t>A</w:t>
@@ -5735,23 +5787,7 @@
         <w:fldChar w:fldCharType="end"/>
       </w:r>
       <w:r>
-        <w:t xml:space="preserve"> of articles citing Taylor and Muller (1996) and </w:t>
-      </w:r>
-      <w:proofErr w:type="spellStart"/>
-      <w:r>
-        <w:t>Perugini</w:t>
-      </w:r>
-      <w:proofErr w:type="spellEnd"/>
-      <w:r>
-        <w:t xml:space="preserve">, Gallucci, and </w:t>
-      </w:r>
-      <w:proofErr w:type="spellStart"/>
-      <w:r>
-        <w:t>Constantini</w:t>
-      </w:r>
-      <w:proofErr w:type="spellEnd"/>
-      <w:r>
-        <w:t xml:space="preserve"> (2014) showed that none of the examined articles had actually used either of these methods to plan their </w:t>
+        <w:t xml:space="preserve"> of articles citing Taylor and Muller (1996) and Perugini, Gallucci, and Constantini (2014) showed that none of the examined articles had actually used either of these methods to plan their </w:t>
       </w:r>
       <w:r>
         <w:t>sample</w:t>
@@ -5769,7 +5805,13 @@
         <w:ind w:firstLine="720"/>
       </w:pPr>
       <w:r>
-        <w:t xml:space="preserve">These methods of adjusting effect sizes rely on researchers being able to identify a sufficiently similar piece of research. </w:t>
+        <w:t>These methods of adjusting effect</w:t>
+      </w:r>
+      <w:r>
+        <w:t xml:space="preserve"> also</w:t>
+      </w:r>
+      <w:r>
+        <w:t xml:space="preserve"> rely on researchers being able to identify a sufficiently similar piece of research. </w:t>
       </w:r>
       <w:r>
         <w:t>It may not be uncommon for a researcher performing novel research to not feel capable of identifying a sufficiently similar set of studies for a power analysis to be meaningfully performed</w:t>
@@ -5778,28 +5820,103 @@
         <w:t xml:space="preserve"> if the power analysis relies on a plausibly accurate effect size estimate to be generated</w:t>
       </w:r>
       <w:r>
-        <w:t xml:space="preserve">. If a researcher does not feel capable of developing an accurate effect size estimate, </w:t>
-      </w:r>
-      <w:r>
-        <w:t>the more</w:t>
-      </w:r>
-      <w:r>
-        <w:t xml:space="preserve"> conservative </w:t>
-      </w:r>
-      <w:r>
-        <w:t xml:space="preserve">an </w:t>
-      </w:r>
-      <w:r>
-        <w:t xml:space="preserve">estimate </w:t>
-      </w:r>
-      <w:r>
-        <w:t>that use</w:t>
-      </w:r>
-      <w:r>
-        <w:t>d to ensure that a planned study will be able to reliably detect a lower bound estimate of the effect if it is in fact present</w:t>
-      </w:r>
-      <w:r>
         <w:t xml:space="preserve">. </w:t>
+      </w:r>
+      <w:r>
+        <w:t xml:space="preserve">Although it is not uncommon for people to suggest that power analyses could be based on pilot studies </w:t>
+      </w:r>
+      <w:r>
+        <w:fldChar w:fldCharType="begin"/>
+      </w:r>
+      <w:r>
+        <w:instrText xml:space="preserve"> ADDIN EN.CITE &lt;EndNote&gt;&lt;Cite&gt;&lt;Author&gt;Kim&lt;/Author&gt;&lt;Year&gt;2013&lt;/Year&gt;&lt;RecNum&gt;945&lt;/RecNum&gt;&lt;Prefix&gt;e.g.`, &lt;/Prefix&gt;&lt;DisplayText&gt;(e.g., Kim &amp;amp; Seo, 2013)&lt;/DisplayText&gt;&lt;record&gt;&lt;rec-number&gt;945&lt;/rec-number&gt;&lt;foreign-keys&gt;&lt;key app="EN" db-id="9xrafw5sx95dvre9w5hpevd89fzwtwr9twsw" timestamp="1535247220"&gt;945&lt;/key&gt;&lt;/foreign-keys&gt;&lt;ref-type name="Journal Article"&gt;17&lt;/ref-type&gt;&lt;contributors&gt;&lt;authors&gt;&lt;author&gt;Kim, Jeehyoung&lt;/author&gt;&lt;author&gt;Seo, Bong Soo&lt;/author&gt;&lt;/authors&gt;&lt;/contributors&gt;&lt;titles&gt;&lt;title&gt;How to Calculate Sample Size and Why&lt;/title&gt;&lt;secondary-title&gt;Clinics in Orthopedic Surgery&lt;/secondary-title&gt;&lt;/titles&gt;&lt;periodical&gt;&lt;full-title&gt;Clinics in Orthopedic Surgery&lt;/full-title&gt;&lt;/periodical&gt;&lt;pages&gt;235-242&lt;/pages&gt;&lt;volume&gt;5&lt;/volume&gt;&lt;number&gt;3&lt;/number&gt;&lt;dates&gt;&lt;year&gt;2013&lt;/year&gt;&lt;pub-dates&gt;&lt;date&gt;08/20&amp;#xD;06/14/received&amp;#xD;07/15/accepted&lt;/date&gt;&lt;/pub-dates&gt;&lt;/dates&gt;&lt;publisher&gt;The Korean Orthopaedic Association&lt;/publisher&gt;&lt;isbn&gt;2005-291X&amp;#xD;2005-4408&lt;/isbn&gt;&lt;accession-num&gt;PMC3758995&lt;/accession-num&gt;&lt;urls&gt;&lt;related-urls&gt;&lt;url&gt;http://www.ncbi.nlm.nih.gov/pmc/articles/PMC3758995/&lt;/url&gt;&lt;/related-urls&gt;&lt;/urls&gt;&lt;electronic-resource-num&gt;10.4055/cios.2013.5.3.235&lt;/electronic-resource-num&gt;&lt;remote-database-name&gt;PMC&lt;/remote-database-name&gt;&lt;/record&gt;&lt;/Cite&gt;&lt;/EndNote&gt;</w:instrText>
+      </w:r>
+      <w:r>
+        <w:fldChar w:fldCharType="separate"/>
+      </w:r>
+      <w:r>
+        <w:rPr>
+          <w:noProof/>
+        </w:rPr>
+        <w:t>(e.g., Kim &amp; Seo, 2013)</w:t>
+      </w:r>
+      <w:r>
+        <w:fldChar w:fldCharType="end"/>
+      </w:r>
+      <w:r>
+        <w:t xml:space="preserve">, in so far as most pilot studies are not large enough to develop sufficiently precise estimate effect sizes for inferences about even the presence or absence of effects, using a point estimate from a pilot is likely to be of very little use </w:t>
+      </w:r>
+      <w:r>
+        <w:fldChar w:fldCharType="begin"/>
+      </w:r>
+      <w:r>
+        <w:instrText xml:space="preserve"> ADDIN EN.CITE &lt;EndNote&gt;&lt;Cite&gt;&lt;Author&gt;Albers&lt;/Author&gt;&lt;Year&gt;2018&lt;/Year&gt;&lt;RecNum&gt;942&lt;/RecNum&gt;&lt;DisplayText&gt;(Albers &amp;amp; Lakens, 2018)&lt;/DisplayText&gt;&lt;record&gt;&lt;rec-number&gt;942&lt;/rec-number&gt;&lt;foreign-keys&gt;&lt;key app="EN" db-id="9xrafw5sx95dvre9w5hpevd89fzwtwr9twsw" timestamp="1534293573"&gt;942&lt;/key&gt;&lt;/foreign-keys&gt;&lt;ref-type name="Journal Article"&gt;17&lt;/ref-type&gt;&lt;contributors&gt;&lt;authors&gt;&lt;author&gt;Albers, Casper&lt;/author&gt;&lt;author&gt;Lakens, Daniël&lt;/author&gt;&lt;/authors&gt;&lt;/contributors&gt;&lt;titles&gt;&lt;title&gt;When power analyses based on pilot data are biased: Inaccurate effect size estimators and follow-up bias&lt;/title&gt;&lt;secondary-title&gt;Journal of Experimental Social Psychology&lt;/secondary-title&gt;&lt;/titles&gt;&lt;periodical&gt;&lt;full-title&gt;Journal of Experimental Social Psychology&lt;/full-title&gt;&lt;/periodical&gt;&lt;pages&gt;187-195&lt;/pages&gt;&lt;volume&gt;74&lt;/volume&gt;&lt;keywords&gt;&lt;keyword&gt;Effect size&lt;/keyword&gt;&lt;keyword&gt;Power analysis&lt;/keyword&gt;&lt;keyword&gt;Follow-up bias&lt;/keyword&gt;&lt;keyword&gt;Eta-squared&lt;/keyword&gt;&lt;keyword&gt;Omega-squared&lt;/keyword&gt;&lt;keyword&gt;Epsilon-squared&lt;/keyword&gt;&lt;/keywords&gt;&lt;dates&gt;&lt;year&gt;2018&lt;/year&gt;&lt;pub-dates&gt;&lt;date&gt;2018/01/01/&lt;/date&gt;&lt;/pub-dates&gt;&lt;/dates&gt;&lt;isbn&gt;0022-1031&lt;/isbn&gt;&lt;urls&gt;&lt;related-urls&gt;&lt;url&gt;http://www.sciencedirect.com/science/article/pii/S002210311630230X&lt;/url&gt;&lt;/related-urls&gt;&lt;/urls&gt;&lt;electronic-resource-num&gt;https://doi.org/10.1016/j.jesp.2017.09.004&lt;/electronic-resource-num&gt;&lt;/record&gt;&lt;/Cite&gt;&lt;/EndNote&gt;</w:instrText>
+      </w:r>
+      <w:r>
+        <w:fldChar w:fldCharType="separate"/>
+      </w:r>
+      <w:r>
+        <w:rPr>
+          <w:noProof/>
+        </w:rPr>
+        <w:t>(Albers &amp; Lakens, 2018)</w:t>
+      </w:r>
+      <w:r>
+        <w:fldChar w:fldCharType="end"/>
+      </w:r>
+      <w:r>
+        <w:t xml:space="preserve">. However, it may be possible to use conservative estimates from aspects of the pilot study to inform aspects of sample size planning (e.g., using the value within a 95% CI around a standard deviation that leads to the largest required sample size) </w:t>
+      </w:r>
+      <w:r>
+        <w:fldChar w:fldCharType="begin"/>
+      </w:r>
+      <w:r>
+        <w:instrText xml:space="preserve"> ADDIN EN.CITE &lt;EndNote&gt;&lt;Cite&gt;&lt;Author&gt;Lancaster&lt;/Author&gt;&lt;Year&gt;2004&lt;/Year&gt;&lt;RecNum&gt;975&lt;/RecNum&gt;&lt;DisplayText&gt;(Lancaster, Dodd, &amp;amp; Williamson, 2004)&lt;/DisplayText&gt;&lt;record&gt;&lt;rec-number&gt;975&lt;/rec-number&gt;&lt;foreign-keys&gt;&lt;key app="EN" db-id="9xrafw5sx95dvre9w5hpevd89fzwtwr9twsw" timestamp="1538433760"&gt;975&lt;/key&gt;&lt;/foreign-keys&gt;&lt;ref-type name="Journal Article"&gt;17&lt;/ref-type&gt;&lt;contributors&gt;&lt;authors&gt;&lt;author&gt;Lancaster, Gillian A.&lt;/author&gt;&lt;author&gt;Dodd, Susanna&lt;/author&gt;&lt;author&gt;Williamson, Paula R.&lt;/author&gt;&lt;/authors&gt;&lt;/contributors&gt;&lt;titles&gt;&lt;title&gt;Design and analysis of pilot studies: recommendations for good practice&lt;/title&gt;&lt;secondary-title&gt;Journal of Evaluation in Clinical Practice&lt;/secondary-title&gt;&lt;/titles&gt;&lt;periodical&gt;&lt;full-title&gt;Journal of Evaluation in Clinical Practice&lt;/full-title&gt;&lt;/periodical&gt;&lt;pages&gt;307-312&lt;/pages&gt;&lt;volume&gt;10&lt;/volume&gt;&lt;number&gt;2&lt;/number&gt;&lt;keywords&gt;&lt;keyword&gt;feasibility&lt;/keyword&gt;&lt;keyword&gt;methodology&lt;/keyword&gt;&lt;keyword&gt;pilot&lt;/keyword&gt;&lt;keyword&gt;randomized controlled trial&lt;/keyword&gt;&lt;keyword&gt;scientific rigour&lt;/keyword&gt;&lt;/keywords&gt;&lt;dates&gt;&lt;year&gt;2004&lt;/year&gt;&lt;pub-dates&gt;&lt;date&gt;2004/05/01&lt;/date&gt;&lt;/pub-dates&gt;&lt;/dates&gt;&lt;publisher&gt;Wiley/Blackwell (10.1111)&lt;/publisher&gt;&lt;isbn&gt;1356-1294&lt;/isbn&gt;&lt;urls&gt;&lt;related-urls&gt;&lt;url&gt;https://doi.org/10.1111/j..2002.384.doc.x&lt;/url&gt;&lt;/related-urls&gt;&lt;/urls&gt;&lt;electronic-resource-num&gt;10.1111/j..2002.384.doc.x&lt;/electronic-resource-num&gt;&lt;access-date&gt;2018/10/01&lt;/access-date&gt;&lt;/record&gt;&lt;/Cite&gt;&lt;/EndNote&gt;</w:instrText>
+      </w:r>
+      <w:r>
+        <w:fldChar w:fldCharType="separate"/>
+      </w:r>
+      <w:r>
+        <w:rPr>
+          <w:noProof/>
+        </w:rPr>
+        <w:t>(Lancaster, Dodd, &amp; Williamson, 2004)</w:t>
+      </w:r>
+      <w:r>
+        <w:fldChar w:fldCharType="end"/>
+      </w:r>
+      <w:r>
+        <w:t xml:space="preserve">. This same approach, taking the most conservative estimate from a pilot study’s 95% confidence interval, could be used for point estimates of the main statistic under study. However, it is likely that the resulting sample sizes will either be impractically large or the bounds will include 0. If a researcher does not feel they can identify a suitably similar study, </w:t>
+      </w:r>
+      <w:r>
+        <w:t xml:space="preserve">or </w:t>
+      </w:r>
+      <w:r>
+        <w:t>if a researcher does not feel capable of developing an accurate effect size estimate</w:t>
+      </w:r>
+      <w:r>
+        <w:t>, i</w:t>
+      </w:r>
+      <w:r>
+        <w:t xml:space="preserve">nstead of using a pilot study </w:t>
+      </w:r>
+      <w:r>
+        <w:t xml:space="preserve">researchers should be aware of </w:t>
+      </w:r>
+      <w:r>
+        <w:t xml:space="preserve">the </w:t>
+      </w:r>
+      <w:r>
+        <w:t>alternative methods for</w:t>
+      </w:r>
+      <w:r>
+        <w:t xml:space="preserve"> </w:t>
+      </w:r>
+      <w:r>
+        <w:t>estimat</w:t>
+      </w:r>
+      <w:r>
+        <w:t xml:space="preserve">ing effect sizes for power analysis that exist. </w:t>
       </w:r>
     </w:p>
     <w:p>
@@ -5871,7 +5988,10 @@
         <w:t xml:space="preserve">A more </w:t>
       </w:r>
       <w:r>
-        <w:t xml:space="preserve">cautious approach </w:t>
+        <w:t>cautious approach</w:t>
+      </w:r>
+      <w:r>
+        <w:t xml:space="preserve"> to effect size selection than attempting to estimate the “true” effect size under study </w:t>
       </w:r>
       <w:r>
         <w:t xml:space="preserve">is </w:t>
@@ -5889,15 +6009,7 @@
         <w:t>the minimum effect size of theoretical, practical or clinical significance</w:t>
       </w:r>
       <w:r>
-        <w:t xml:space="preserve"> (or the Smallest Effect Size of Interest, </w:t>
-      </w:r>
-      <w:proofErr w:type="spellStart"/>
-      <w:r>
-        <w:t>SESoI</w:t>
-      </w:r>
-      <w:proofErr w:type="spellEnd"/>
-      <w:r>
-        <w:t>)</w:t>
+        <w:t xml:space="preserve"> (or the Smallest Effect Size of Interest, SESoI)</w:t>
       </w:r>
       <w:r>
         <w:t>.</w:t>
@@ -5906,18 +6018,14 @@
         <w:t xml:space="preserve"> T</w:t>
       </w:r>
       <w:r>
-        <w:t xml:space="preserve">his is the method of sample size determination that leads to the largest sample sizes being determined in the </w:t>
-      </w:r>
-      <w:proofErr w:type="spellStart"/>
-      <w:r>
-        <w:t>AiPE</w:t>
-      </w:r>
-      <w:proofErr w:type="spellEnd"/>
-      <w:r>
-        <w:t xml:space="preserve"> or power analysis frameworks. </w:t>
-      </w:r>
-      <w:r>
-        <w:t>If used in power analyses this</w:t>
+        <w:t xml:space="preserve">his is the method of sample size determination that leads to the largest sample sizes being determined in the AiPE or power analysis frameworks. </w:t>
+      </w:r>
+      <w:r>
+        <w:t xml:space="preserve">If used in </w:t>
+      </w:r>
+      <w:r>
+        <w:lastRenderedPageBreak/>
+        <w:t>power analyses this</w:t>
       </w:r>
       <w:r>
         <w:t xml:space="preserve"> approach</w:t>
@@ -5935,12 +6043,7 @@
         <w:t>chosen</w:t>
       </w:r>
       <w:r>
-        <w:t xml:space="preserve"> probability or higher</w:t>
-      </w:r>
-      <w:bookmarkStart w:id="2" w:name="_GoBack"/>
-      <w:bookmarkEnd w:id="2"/>
-      <w:r>
-        <w:t>. A</w:t>
+        <w:t xml:space="preserve"> probability or higher. A</w:t>
       </w:r>
       <w:r>
         <w:t>rguably</w:t>
@@ -5952,11 +6055,7 @@
         <w:t xml:space="preserve"> the most</w:t>
       </w:r>
       <w:r>
-        <w:t xml:space="preserve"> </w:t>
-      </w:r>
-      <w:r>
-        <w:lastRenderedPageBreak/>
-        <w:t xml:space="preserve">internally coherent and reliable </w:t>
+        <w:t xml:space="preserve"> internally coherent and reliable </w:t>
       </w:r>
       <w:r>
         <w:t>method of selecting a sample size</w:t>
@@ -6431,6 +6530,7 @@
         <w:pStyle w:val="Heading4"/>
       </w:pPr>
       <w:r>
+        <w:lastRenderedPageBreak/>
         <w:t xml:space="preserve">Issues with </w:t>
       </w:r>
       <w:r>
@@ -6458,11 +6558,7 @@
         <w:t>psychology research</w:t>
       </w:r>
       <w:r>
-        <w:t xml:space="preserve">. Deciding on a minimum effect size </w:t>
-      </w:r>
-      <w:r>
-        <w:lastRenderedPageBreak/>
-        <w:t xml:space="preserve">can be extremely difficult, especially in non-applied or basic research where any non-zero effect may be </w:t>
+        <w:t xml:space="preserve">. Deciding on a minimum effect size can be extremely difficult, especially in non-applied or basic research where any non-zero effect may be </w:t>
       </w:r>
       <w:r>
         <w:t>theoretically interesting</w:t>
@@ -6570,13 +6666,25 @@
         <w:t xml:space="preserve"> used</w:t>
       </w:r>
       <w:r>
-        <w:t>, as the smaller the effect size of interest, the larger and more expensive performing “adequately powered” (using the SESOI approach) studies would be. This seems likely to be the case for interventions where outcomes of interest may be low frequency but high impact (e.g., mortality or severe mental illness)</w:t>
+        <w:t>, as the smaller the effect size of interest, the larger and more expensive performing “adequately powered” (</w:t>
+      </w:r>
+      <w:r>
+        <w:t>according to</w:t>
+      </w:r>
+      <w:r>
+        <w:t xml:space="preserve"> the SESOI approach) studies would be. This seems likely to be the case for interventions where outcomes of interest may be low frequency but high impact (e.g., mortality or severe mental illness)</w:t>
       </w:r>
       <w:r>
         <w:t xml:space="preserve"> and </w:t>
       </w:r>
       <w:r>
-        <w:t>areas of research where research may have large societal outcomes.</w:t>
+        <w:t xml:space="preserve">areas of research where research may have large </w:t>
+      </w:r>
+      <w:r>
+        <w:t xml:space="preserve">and important </w:t>
+      </w:r>
+      <w:r>
+        <w:t>societal outcomes.</w:t>
       </w:r>
       <w:r>
         <w:t xml:space="preserve"> In situations where there is reason to think that larger effect should be expected, ensuring that a study is adequately powered to detect a minimum interesting effect will be </w:t>
@@ -6606,7 +6714,25 @@
         <w:t>reasonable SOSOI can be determined</w:t>
       </w:r>
       <w:r>
-        <w:t xml:space="preserve">, this approach provides assurance that the experiment is likely to provide meaningful evidence or adequate precision given that the minimum effect is present. </w:t>
+        <w:t xml:space="preserve">, this approach provides </w:t>
+      </w:r>
+      <w:r>
+        <w:t>guarantees</w:t>
+      </w:r>
+      <w:r>
+        <w:t xml:space="preserve"> that the experiment is likely to provide meaningful evidence or adequate precision given that </w:t>
+      </w:r>
+      <w:r>
+        <w:t>an effect at least as large as the SES</w:t>
+      </w:r>
+      <w:r>
+        <w:t>o</w:t>
+      </w:r>
+      <w:r>
+        <w:t>I</w:t>
+      </w:r>
+      <w:r>
+        <w:t xml:space="preserve"> is present. </w:t>
       </w:r>
     </w:p>
     <w:p>
@@ -6638,15 +6764,7 @@
         <w:t xml:space="preserve">The final approach to effect size selection is </w:t>
       </w:r>
       <w:r>
-        <w:t xml:space="preserve">to not specify a single alternative hypothesis, as is the case in the </w:t>
-      </w:r>
-      <w:proofErr w:type="spellStart"/>
-      <w:r>
-        <w:t>SESoI</w:t>
-      </w:r>
-      <w:proofErr w:type="spellEnd"/>
-      <w:r>
-        <w:t xml:space="preserve"> and effect size estimation approaches, </w:t>
+        <w:t xml:space="preserve">to not specify a single alternative hypothesis, as is the case in the SESoI and effect size estimation approaches, </w:t>
       </w:r>
       <w:r>
         <w:t xml:space="preserve">but rather to </w:t>
@@ -6772,7 +6890,11 @@
         <w:t xml:space="preserve">as </w:t>
       </w:r>
       <w:r>
-        <w:t xml:space="preserve">in the case of AIPE), but instead estimates the probability of a researcher’s goals (e.g., statistical significance or sufficiently narrow CIs) being met given </w:t>
+        <w:t xml:space="preserve">in the case of AIPE), but instead estimates the probability of a researcher’s goals (e.g., statistical significance or sufficiently </w:t>
+      </w:r>
+      <w:r>
+        <w:lastRenderedPageBreak/>
+        <w:t xml:space="preserve">narrow CIs) being met given </w:t>
       </w:r>
       <w:r>
         <w:t>the</w:t>
@@ -6813,7 +6935,6 @@
         <w:pStyle w:val="Heading4"/>
       </w:pPr>
       <w:r>
-        <w:lastRenderedPageBreak/>
         <w:t>Bayesian sample size planning</w:t>
       </w:r>
     </w:p>
@@ -6933,19 +7054,9 @@
       <w:r>
         <w:t xml:space="preserve"> for the null and alternative hypotheses, and Bayes Factors are computed using the analysis prior (</w:t>
       </w:r>
-      <w:proofErr w:type="spellStart"/>
-      <w:r>
-        <w:t>Schönbrodt</w:t>
-      </w:r>
-      <w:proofErr w:type="spellEnd"/>
-      <w:r>
-        <w:t xml:space="preserve"> and </w:t>
-      </w:r>
-      <w:proofErr w:type="spellStart"/>
-      <w:r>
-        <w:t>Wagenmakers</w:t>
-      </w:r>
-      <w:proofErr w:type="spellEnd"/>
+      <w:r>
+        <w:t>Schönbrodt and Wagenmakers</w:t>
+      </w:r>
       <w:r>
         <w:t xml:space="preserve"> </w:t>
       </w:r>
@@ -7048,7 +7159,7 @@
       <w:r>
         <w:t xml:space="preserve"> their statistical test on the simulated data, and check to see whether a particular goal condition has been met (e.g., sufficiently precise estimates, a sufficiently high or low Bayes factor, etc</w:t>
       </w:r>
-      <w:bookmarkStart w:id="3" w:name="_Hlk512952465"/>
+      <w:bookmarkStart w:id="2" w:name="_Hlk512952465"/>
       <w:r>
         <w:t xml:space="preserve">) </w:t>
       </w:r>
@@ -7073,7 +7184,7 @@
       <w:r>
         <w:t xml:space="preserve">. </w:t>
       </w:r>
-      <w:bookmarkEnd w:id="3"/>
+      <w:bookmarkEnd w:id="2"/>
       <w:r>
         <w:t>Bayesian power analysis has the added benefit of accounting for uncertainty in parameter estimates, as opposed to the frequentist methods which tend to ignore this issue.</w:t>
       </w:r>
@@ -7218,7 +7329,11 @@
         <w:fldChar w:fldCharType="end"/>
       </w:r>
       <w:r>
-        <w:t>, and it seems likely that more user friendly programs for Bayesian sample size planning</w:t>
+        <w:t xml:space="preserve">, and it seems likely that more user friendly programs for Bayesian </w:t>
+      </w:r>
+      <w:r>
+        <w:lastRenderedPageBreak/>
+        <w:t>sample size planning</w:t>
       </w:r>
       <w:r>
         <w:t xml:space="preserve"> (and analysis)</w:t>
@@ -7258,9 +7373,8 @@
       <w:pPr>
         <w:pStyle w:val="Heading3"/>
       </w:pPr>
-      <w:bookmarkStart w:id="4" w:name="_Toc512498059"/>
-      <w:r>
-        <w:lastRenderedPageBreak/>
+      <w:bookmarkStart w:id="3" w:name="_Toc512498059"/>
+      <w:r>
         <w:t>Conclusion</w:t>
       </w:r>
     </w:p>
@@ -7285,28 +7399,34 @@
         <w:t xml:space="preserve">he great majority of </w:t>
       </w:r>
       <w:r>
-        <w:t>studies which specified their effect size section method used methods that are likely to lead to mean levels of power that are below the optimal level on the basis of sampling variability along (e.g., using the effect from a single previous study). This issue</w:t>
+        <w:t xml:space="preserve">studies which specified their effect size section method used methods that are likely to lead to mean levels of power that are below the optimal level on the basis of sampling variability along (e.g., using the effect from a single previous study). This </w:t>
+      </w:r>
+      <w:r>
+        <w:t xml:space="preserve">issue </w:t>
+      </w:r>
+      <w:r>
+        <w:t xml:space="preserve">that is </w:t>
+      </w:r>
+      <w:r>
+        <w:t>compounded by publication bias</w:t>
+      </w:r>
+      <w:r>
+        <w:t xml:space="preserve"> which leads to</w:t>
+      </w:r>
+      <w:r>
+        <w:t xml:space="preserve"> infla</w:t>
+      </w:r>
+      <w:r>
+        <w:t>ted</w:t>
+      </w:r>
+      <w:r>
+        <w:t xml:space="preserve"> effect sizes</w:t>
+      </w:r>
+      <w:r>
+        <w:t xml:space="preserve"> in the published literature</w:t>
       </w:r>
       <w:r>
         <w:t xml:space="preserve"> </w:t>
-      </w:r>
-      <w:r>
-        <w:t>an</w:t>
-      </w:r>
-      <w:r>
-        <w:t xml:space="preserve"> issue </w:t>
-      </w:r>
-      <w:r>
-        <w:t xml:space="preserve">that is </w:t>
-      </w:r>
-      <w:r>
-        <w:t xml:space="preserve">compounded by publication bias inflating </w:t>
-      </w:r>
-      <w:r>
-        <w:t xml:space="preserve">reported </w:t>
-      </w:r>
-      <w:r>
-        <w:t xml:space="preserve">effect sizes </w:t>
       </w:r>
       <w:r>
         <w:fldChar w:fldCharType="begin"/>
@@ -7587,10 +7707,30 @@
         <w:t xml:space="preserve"> sense, </w:t>
       </w:r>
       <w:r>
-        <w:t xml:space="preserve">all that justified their samples sizes used a </w:t>
-      </w:r>
-      <w:r>
-        <w:t>power analysis. In many cases, using the AIPE approach to sample size planning, planning studies for estimate precision, would make more sense. For example, when estimating correlational relationships among personality traits, an area where the population effect size is almost a non-zero effect, a research</w:t>
+        <w:t xml:space="preserve">all </w:t>
+      </w:r>
+      <w:r>
+        <w:t>which provided any justification for the sample size they used</w:t>
+      </w:r>
+      <w:r>
+        <w:t xml:space="preserve"> justified their samples sizes used a </w:t>
+      </w:r>
+      <w:r>
+        <w:t>power analysis. In many cases, using the AIPE approach to sample size planning, planning studies for estimate precision</w:t>
+      </w:r>
+      <w:r>
+        <w:t xml:space="preserve"> (or the equivalent in a Bayesian framework)</w:t>
+      </w:r>
+      <w:r>
+        <w:t>, would make more sense. For example, when estimating correlational relationships among personality traits, an area where the population effect size is almost</w:t>
+      </w:r>
+      <w:r>
+        <w:t xml:space="preserve"> certaintly</w:t>
+      </w:r>
+      <w:bookmarkStart w:id="4" w:name="_GoBack"/>
+      <w:bookmarkEnd w:id="4"/>
+      <w:r>
+        <w:t xml:space="preserve"> a non-zero effect, a research</w:t>
       </w:r>
       <w:r>
         <w:t>er</w:t>
@@ -7635,7 +7775,7 @@
         <w:t xml:space="preserve"> for a readable introduction to this approach. </w:t>
       </w:r>
     </w:p>
-    <w:bookmarkEnd w:id="4"/>
+    <w:bookmarkEnd w:id="3"/>
     <w:p>
       <w:pPr>
         <w:spacing w:line="360" w:lineRule="auto"/>
@@ -7648,7 +7788,7 @@
         <w:fldChar w:fldCharType="begin"/>
       </w:r>
       <w:r>
-        <w:instrText xml:space="preserve"> ADDIN EN.CITE &lt;EndNote&gt;&lt;Cite&gt;&lt;Author&gt;Cohen&lt;/Author&gt;&lt;Year&gt;1962&lt;/Year&gt;&lt;RecNum&gt;487&lt;/RecNum&gt;&lt;Prefix&gt;e.g.`, &lt;/Prefix&gt;&lt;Suffix&gt; which relagates mention of other methods of increasing power to a footnote&lt;/Suffix&gt;&lt;DisplayText&gt;(e.g., Cohen, 1962 which relagates mention of other methods of increasing power to a footnote)&lt;/DisplayText&gt;&lt;record&gt;&lt;rec-number&gt;487&lt;/rec-number&gt;&lt;foreign-keys&gt;&lt;key app="EN" db-id="9xrafw5sx95dvre9w5hpevd89fzwtwr9twsw" timestamp="1508193712"&gt;487&lt;/key&gt;&lt;/foreign-keys&gt;&lt;ref-type name="Journal Article"&gt;17&lt;/ref-type&gt;&lt;contributors&gt;&lt;authors&gt;&lt;author&gt;Cohen, Jacob&lt;/author&gt;&lt;/authors&gt;&lt;/contributors&gt;&lt;titles&gt;&lt;title&gt;The statistical power of abnormal-social psychological research: A review&lt;/title&gt;&lt;secondary-title&gt;The Journal of Abnormal and Social Psychology&lt;/secondary-title&gt;&lt;/titles&gt;&lt;periodical&gt;&lt;full-title&gt;The Journal of Abnormal and Social Psychology&lt;/full-title&gt;&lt;/periodical&gt;&lt;pages&gt;145-153&lt;/pages&gt;&lt;volume&gt;65&lt;/volume&gt;&lt;number&gt;3&lt;/number&gt;&lt;dates&gt;&lt;year&gt;1962&lt;/year&gt;&lt;/dates&gt;&lt;pub-location&gt;US&lt;/pub-location&gt;&lt;publisher&gt;American Psychological Association&lt;/publisher&gt;&lt;isbn&gt;0096-851X(Print)&lt;/isbn&gt;&lt;urls&gt;&lt;/urls&gt;&lt;electronic-resource-num&gt;10.1037/h0045186&lt;/electronic-resource-num&gt;&lt;/record&gt;&lt;/Cite&gt;&lt;/EndNote&gt;</w:instrText>
+        <w:instrText xml:space="preserve"> ADDIN EN.CITE &lt;EndNote&gt;&lt;Cite&gt;&lt;Author&gt;Cohen&lt;/Author&gt;&lt;Year&gt;1962&lt;/Year&gt;&lt;RecNum&gt;1912&lt;/RecNum&gt;&lt;Prefix&gt;e.g.`, &lt;/Prefix&gt;&lt;Suffix&gt; which relagates mention of other methods of increasing power to a footnote&lt;/Suffix&gt;&lt;DisplayText&gt;(e.g., Cohen, 1962 which relagates mention of other methods of increasing power to a footnote)&lt;/DisplayText&gt;&lt;record&gt;&lt;rec-number&gt;1912&lt;/rec-number&gt;&lt;foreign-keys&gt;&lt;key app="EN" db-id="rpdf9adecpx5dee00dpp5rfwzdpws09v09wd" timestamp="1504846117"&gt;1912&lt;/key&gt;&lt;/foreign-keys&gt;&lt;ref-type name="Journal Article"&gt;17&lt;/ref-type&gt;&lt;contributors&gt;&lt;authors&gt;&lt;author&gt;Cohen, Jacob&lt;/author&gt;&lt;/authors&gt;&lt;/contributors&gt;&lt;titles&gt;&lt;title&gt;The statistical power of abnormal-social psychological research: A review&lt;/title&gt;&lt;secondary-title&gt;The Journal of Abnormal and Social Psychology&lt;/secondary-title&gt;&lt;/titles&gt;&lt;periodical&gt;&lt;full-title&gt;The Journal of Abnormal and Social Psychology&lt;/full-title&gt;&lt;/periodical&gt;&lt;pages&gt;145-153&lt;/pages&gt;&lt;volume&gt;65&lt;/volume&gt;&lt;number&gt;3&lt;/number&gt;&lt;dates&gt;&lt;year&gt;1962&lt;/year&gt;&lt;pub-dates&gt;&lt;date&gt;Sep&lt;/date&gt;&lt;/pub-dates&gt;&lt;/dates&gt;&lt;accession-num&gt;1964-09448-001&lt;/accession-num&gt;&lt;urls&gt;&lt;related-urls&gt;&lt;url&gt;https://ezp.lib.unimelb.edu.au/login?url=http://ovidsp.ovid.com/ovidweb.cgi?T=JS&amp;amp;CSC=Y&amp;amp;NEWS=N&amp;amp;PAGE=fulltext&amp;amp;D=psyc1&amp;amp;AN=1964-09448-001&lt;/url&gt;&lt;url&gt;http://sfx.unimelb.hosted.exlibrisgroup.com/sfxlcl41/?sid=OVID:psycdb&amp;amp;id=pmid:&amp;amp;id=doi:10.1037%2Fh0045186&amp;amp;issn=0096-851X&amp;amp;isbn=&amp;amp;volume=65&amp;amp;issue=3&amp;amp;spage=145&amp;amp;pages=145-153&amp;amp;date=1962&amp;amp;title=The+Journal+of+Abnormal+and+Social+Psychology&amp;amp;atitle=The+statistical+power+of+abnormal-social+psychological+research%3A+A+review.&amp;amp;aulast=Cohen&amp;amp;pid=%3Cauthor%3ECohen%2C+Jacob%3C%2Fauthor%3E%3CAN%3E1964-09448-001%3C%2FAN%3E%3CDT%3EJournal+Article%3C%2FDT%3E&lt;/url&gt;&lt;/related-urls&gt;&lt;/urls&gt;&lt;remote-database-name&gt;PsycINFO&lt;/remote-database-name&gt;&lt;remote-database-provider&gt;Ovid Technologies&lt;/remote-database-provider&gt;&lt;/record&gt;&lt;/Cite&gt;&lt;/EndNote&gt;</w:instrText>
       </w:r>
       <w:r>
         <w:fldChar w:fldCharType="separate"/>
@@ -7696,7 +7836,7 @@
         <w:fldChar w:fldCharType="begin"/>
       </w:r>
       <w:r>
-        <w:instrText xml:space="preserve"> ADDIN EN.CITE &lt;EndNote&gt;&lt;Cite&gt;&lt;Author&gt;Cohen&lt;/Author&gt;&lt;Year&gt;1962&lt;/Year&gt;&lt;RecNum&gt;487&lt;/RecNum&gt;&lt;DisplayText&gt;(Cohen, 1962)&lt;/DisplayText&gt;&lt;record&gt;&lt;rec-number&gt;487&lt;/rec-number&gt;&lt;foreign-keys&gt;&lt;key app="EN" db-id="9xrafw5sx95dvre9w5hpevd89fzwtwr9twsw" timestamp="1508193712"&gt;487&lt;/key&gt;&lt;/foreign-keys&gt;&lt;ref-type name="Journal Article"&gt;17&lt;/ref-type&gt;&lt;contributors&gt;&lt;authors&gt;&lt;author&gt;Cohen, Jacob&lt;/author&gt;&lt;/authors&gt;&lt;/contributors&gt;&lt;titles&gt;&lt;title&gt;The statistical power of abnormal-social psychological research: A review&lt;/title&gt;&lt;secondary-title&gt;The Journal of Abnormal and Social Psychology&lt;/secondary-title&gt;&lt;/titles&gt;&lt;periodical&gt;&lt;full-title&gt;The Journal of Abnormal and Social Psychology&lt;/full-title&gt;&lt;/periodical&gt;&lt;pages&gt;145-153&lt;/pages&gt;&lt;volume&gt;65&lt;/volume&gt;&lt;number&gt;3&lt;/number&gt;&lt;dates&gt;&lt;year&gt;1962&lt;/year&gt;&lt;/dates&gt;&lt;pub-location&gt;US&lt;/pub-location&gt;&lt;publisher&gt;American Psychological Association&lt;/publisher&gt;&lt;isbn&gt;0096-851X(Print)&lt;/isbn&gt;&lt;urls&gt;&lt;/urls&gt;&lt;electronic-resource-num&gt;10.1037/h0045186&lt;/electronic-resource-num&gt;&lt;/record&gt;&lt;/Cite&gt;&lt;/EndNote&gt;</w:instrText>
+        <w:instrText xml:space="preserve"> ADDIN EN.CITE &lt;EndNote&gt;&lt;Cite&gt;&lt;Author&gt;Cohen&lt;/Author&gt;&lt;Year&gt;1962&lt;/Year&gt;&lt;RecNum&gt;1912&lt;/RecNum&gt;&lt;DisplayText&gt;(Cohen, 1962)&lt;/DisplayText&gt;&lt;record&gt;&lt;rec-number&gt;1912&lt;/rec-number&gt;&lt;foreign-keys&gt;&lt;key app="EN" db-id="rpdf9adecpx5dee00dpp5rfwzdpws09v09wd" timestamp="1504846117"&gt;1912&lt;/key&gt;&lt;/foreign-keys&gt;&lt;ref-type name="Journal Article"&gt;17&lt;/ref-type&gt;&lt;contributors&gt;&lt;authors&gt;&lt;author&gt;Cohen, Jacob&lt;/author&gt;&lt;/authors&gt;&lt;/contributors&gt;&lt;titles&gt;&lt;title&gt;The statistical power of abnormal-social psychological research: A review&lt;/title&gt;&lt;secondary-title&gt;The Journal of Abnormal and Social Psychology&lt;/secondary-title&gt;&lt;/titles&gt;&lt;periodical&gt;&lt;full-title&gt;The Journal of Abnormal and Social Psychology&lt;/full-title&gt;&lt;/periodical&gt;&lt;pages&gt;145-153&lt;/pages&gt;&lt;volume&gt;65&lt;/volume&gt;&lt;number&gt;3&lt;/number&gt;&lt;dates&gt;&lt;year&gt;1962&lt;/year&gt;&lt;pub-dates&gt;&lt;date&gt;Sep&lt;/date&gt;&lt;/pub-dates&gt;&lt;/dates&gt;&lt;accession-num&gt;1964-09448-001&lt;/accession-num&gt;&lt;urls&gt;&lt;related-urls&gt;&lt;url&gt;https://ezp.lib.unimelb.edu.au/login?url=http://ovidsp.ovid.com/ovidweb.cgi?T=JS&amp;amp;CSC=Y&amp;amp;NEWS=N&amp;amp;PAGE=fulltext&amp;amp;D=psyc1&amp;amp;AN=1964-09448-001&lt;/url&gt;&lt;url&gt;http://sfx.unimelb.hosted.exlibrisgroup.com/sfxlcl41/?sid=OVID:psycdb&amp;amp;id=pmid:&amp;amp;id=doi:10.1037%2Fh0045186&amp;amp;issn=0096-851X&amp;amp;isbn=&amp;amp;volume=65&amp;amp;issue=3&amp;amp;spage=145&amp;amp;pages=145-153&amp;amp;date=1962&amp;amp;title=The+Journal+of+Abnormal+and+Social+Psychology&amp;amp;atitle=The+statistical+power+of+abnormal-social+psychological+research%3A+A+review.&amp;amp;aulast=Cohen&amp;amp;pid=%3Cauthor%3ECohen%2C+Jacob%3C%2Fauthor%3E%3CAN%3E1964-09448-001%3C%2FAN%3E%3CDT%3EJournal+Article%3C%2FDT%3E&lt;/url&gt;&lt;/related-urls&gt;&lt;/urls&gt;&lt;remote-database-name&gt;PsycINFO&lt;/remote-database-name&gt;&lt;remote-database-provider&gt;Ovid Technologies&lt;/remote-database-provider&gt;&lt;/record&gt;&lt;/Cite&gt;&lt;/EndNote&gt;</w:instrText>
       </w:r>
       <w:r>
         <w:fldChar w:fldCharType="separate"/>
@@ -7717,7 +7857,11 @@
         <w:t>made more strict</w:t>
       </w:r>
       <w:r>
-        <w:t xml:space="preserve"> leading to lower power </w:t>
+        <w:t xml:space="preserve"> leading to </w:t>
+      </w:r>
+      <w:r>
+        <w:lastRenderedPageBreak/>
+        <w:t xml:space="preserve">lower power </w:t>
       </w:r>
       <w:r>
         <w:fldChar w:fldCharType="begin"/>
@@ -7759,19 +7903,7 @@
         <w:fldChar w:fldCharType="end"/>
       </w:r>
       <w:r>
-        <w:t xml:space="preserve">. Other parameters (e.g., correlations between repeated measurements) are often thought to be outside of a researcher’s control. However, the </w:t>
-      </w:r>
-      <w:r>
-        <w:lastRenderedPageBreak/>
-        <w:t xml:space="preserve">experimental design will often be alterable (i.e., it may be possible to use a repeated measures design as opposed to a between </w:t>
-      </w:r>
-      <w:proofErr w:type="gramStart"/>
-      <w:r>
-        <w:t>subjects</w:t>
-      </w:r>
-      <w:proofErr w:type="gramEnd"/>
-      <w:r>
-        <w:t xml:space="preserve"> design), and it may be possible to prioritize obtaining highly reliable measures of constructs under study in order to maximize </w:t>
+        <w:t xml:space="preserve">. Other parameters (e.g., correlations between repeated measurements) are often thought to be outside of a researcher’s control. However, the experimental design will often be alterable (i.e., it may be possible to use a repeated measures design as opposed to a between subjects design), and it may be possible to prioritize obtaining highly reliable measures of constructs under study in order to maximize </w:t>
       </w:r>
       <w:r>
         <w:t>effect sizes (</w:t>
@@ -8008,15 +8140,7 @@
         <w:t>data-</w:t>
       </w:r>
       <w:r>
-        <w:t xml:space="preserve">repositories like </w:t>
-      </w:r>
-      <w:proofErr w:type="spellStart"/>
-      <w:r>
-        <w:t>figshare</w:t>
-      </w:r>
-      <w:proofErr w:type="spellEnd"/>
-      <w:r>
-        <w:t xml:space="preserve"> (figshare.com) </w:t>
+        <w:t xml:space="preserve">repositories like figshare (figshare.com) </w:t>
       </w:r>
       <w:r>
         <w:t>and</w:t>
@@ -8138,16 +8262,16 @@
         <w:ind w:left="720" w:hanging="720"/>
       </w:pPr>
       <w:r>
-        <w:t xml:space="preserve">Amrhein, V., Trafimow, D., &amp; Greenland, S. (2018). Abandon statistical inference. </w:t>
+        <w:t xml:space="preserve">Anderson, S. F., Kelley, K., &amp; Maxwell, S. E. (2017). Sample-Size Planning for More Accurate Statistical Power: A Method Adjusting Sample Effect Sizes for Publication Bias and Uncertainty. </w:t>
       </w:r>
       <w:r>
         <w:rPr>
           <w:i/>
         </w:rPr>
-        <w:t>PeerJ Preprints, 6</w:t>
-      </w:r>
-      <w:r>
-        <w:t>, e26857v26851. doi:10.7287/peerj.preprints.26857v1</w:t>
+        <w:t>Psychological Science, 28</w:t>
+      </w:r>
+      <w:r>
+        <w:t>(11), 1547-1562. doi:10.1177/0956797617723724</w:t>
       </w:r>
     </w:p>
     <w:p>
@@ -8157,16 +8281,16 @@
         <w:ind w:left="720" w:hanging="720"/>
       </w:pPr>
       <w:r>
-        <w:t xml:space="preserve">Anderson, S. F., Kelley, K., &amp; Maxwell, S. E. (2017). Sample-Size Planning for More Accurate Statistical Power: A Method Adjusting Sample Effect Sizes for Publication Bias and Uncertainty. </w:t>
+        <w:t xml:space="preserve">Anderson, S. F., &amp; Maxwell, S. E. (2017). Addressing the “Replication Crisis”: Using Original Studies to Design Replication Studies with Appropriate Statistical Power. </w:t>
       </w:r>
       <w:r>
         <w:rPr>
           <w:i/>
         </w:rPr>
-        <w:t>Psychological Science, 28</w:t>
-      </w:r>
-      <w:r>
-        <w:t>(11), 1547-1562. doi:10.1177/0956797617723724</w:t>
+        <w:t>Multivariate Behavioral Research, 52</w:t>
+      </w:r>
+      <w:r>
+        <w:t>(3), 305-324. doi:10.1080/00273171.2017.1289361</w:t>
       </w:r>
     </w:p>
     <w:p>
@@ -8176,16 +8300,16 @@
         <w:ind w:left="720" w:hanging="720"/>
       </w:pPr>
       <w:r>
-        <w:t xml:space="preserve">Anderson, S. F., &amp; Maxwell, S. E. (2017). Addressing the “Replication Crisis”: Using Original Studies to Design Replication Studies with Appropriate Statistical Power. </w:t>
+        <w:t xml:space="preserve">Beavers, D. P., &amp; Stamey, J. D. (2018). Bayesian sample size determination for cost-effectiveness studies with censored data. </w:t>
       </w:r>
       <w:r>
         <w:rPr>
           <w:i/>
         </w:rPr>
-        <w:t>Multivariate Behavioral Research, 52</w:t>
-      </w:r>
-      <w:r>
-        <w:t>(3), 305-324. doi:10.1080/00273171.2017.1289361</w:t>
+        <w:t>PLOS ONE, 13</w:t>
+      </w:r>
+      <w:r>
+        <w:t>(1), e0190422. doi:10.1371/journal.pone.0190422</w:t>
       </w:r>
     </w:p>
     <w:p>
@@ -8195,16 +8319,16 @@
         <w:ind w:left="720" w:hanging="720"/>
       </w:pPr>
       <w:r>
-        <w:t xml:space="preserve">Beavers, D. P., &amp; Stamey, J. D. (2018). Bayesian sample size determination for cost-effectiveness studies with censored data. </w:t>
+        <w:t xml:space="preserve">Biau, D. J., Kernéis, S., &amp; Porcher, R. (2008). Statistics in brief: The importance of sample size in the planning and interpretation of medical research. </w:t>
       </w:r>
       <w:r>
         <w:rPr>
           <w:i/>
         </w:rPr>
-        <w:t>PLOS ONE, 13</w:t>
-      </w:r>
-      <w:r>
-        <w:t>(1), e0190422. doi:10.1371/journal.pone.0190422</w:t>
+        <w:t>Clinical Orthopaedics and Related Research, 466</w:t>
+      </w:r>
+      <w:r>
+        <w:t>(9), 2282-2288. doi:10.1007/s11999-008-0346-9</w:t>
       </w:r>
     </w:p>
     <w:p>
@@ -8214,16 +8338,16 @@
         <w:ind w:left="720" w:hanging="720"/>
       </w:pPr>
       <w:r>
-        <w:t xml:space="preserve">Biau, D. J., Kernéis, S., &amp; Porcher, R. (2008). Statistics in brief: The importance of sample size in the planning and interpretation of medical research. </w:t>
+        <w:t xml:space="preserve">Camerer, C. F., Dreber, A., Holzmeister, F., Ho, T.-H., Huber, J., Johannesson, M., . . . Wu, H. (2018). Evaluating the replicability of social science experiments in Nature and Science between 2010 and 2015. </w:t>
       </w:r>
       <w:r>
         <w:rPr>
           <w:i/>
         </w:rPr>
-        <w:t>Clinical Orthopaedics and Related Research, 466</w:t>
-      </w:r>
-      <w:r>
-        <w:t>(9), 2282-2288. doi:10.1007/s11999-008-0346-9</w:t>
+        <w:t>Nature Human Behaviour, 2</w:t>
+      </w:r>
+      <w:r>
+        <w:t>(9), 637-644. doi:10.1038/s41562-018-0399-z</w:t>
       </w:r>
     </w:p>
     <w:p>
@@ -8233,17 +8357,43 @@
         <w:ind w:left="720" w:hanging="720"/>
       </w:pPr>
       <w:r>
-        <w:t xml:space="preserve">Camerer, C. F., Dreber, A., Holzmeister, F., Ho, T.-H., Huber, J., Johannesson, M., . . . Wu, H. (2018). Evaluating the replicability of social science experiments in Nature and Science between 2010 and 2015. </w:t>
+        <w:t xml:space="preserve">Chen, D.-G., Fraser, M. W., &amp; Cuddeback, G. S. (2018). Assurance in Intervention Research: A Bayesian Perspective on Statistical Power. </w:t>
       </w:r>
       <w:r>
         <w:rPr>
           <w:i/>
         </w:rPr>
-        <w:t>Nature Human Behaviour, 2</w:t>
-      </w:r>
-      <w:r>
-        <w:t>(9), 637-644. doi:10.1038/s41562-018-0399-z</w:t>
-      </w:r>
+        <w:t>Journal of the Society for Social Work and Research, 9</w:t>
+      </w:r>
+      <w:r>
+        <w:t>(1), 159-173. doi:10.1086/696239</w:t>
+      </w:r>
+    </w:p>
+    <w:p>
+      <w:pPr>
+        <w:pStyle w:val="EndNoteBibliography"/>
+        <w:ind w:left="720" w:hanging="720"/>
+      </w:pPr>
+      <w:r>
+        <w:t xml:space="preserve">Cohen, J. (1962). The statistical power of abnormal-social psychological research: A review. </w:t>
+      </w:r>
+      <w:r>
+        <w:rPr>
+          <w:i/>
+        </w:rPr>
+        <w:t>The Journal of Abnormal and Social Psychology, 65</w:t>
+      </w:r>
+      <w:r>
+        <w:t xml:space="preserve">(3), 145-153.  Retrieved from </w:t>
+      </w:r>
+      <w:hyperlink r:id="rId9" w:history="1">
+        <w:r>
+          <w:rPr>
+            <w:rStyle w:val="Hyperlink"/>
+          </w:rPr>
+          <w:t>https://ezp.lib.unimelb.edu.au/login?url=http://ovidsp.ovid.com/ovidweb.cgi?T=JS&amp;CSC=Y&amp;NEWS=N&amp;PAGE=fulltext&amp;D=psyc1&amp;AN=1964-09448-001</w:t>
+        </w:r>
+      </w:hyperlink>
     </w:p>
     <w:p>
       <w:pPr>
@@ -8251,18 +8401,14 @@
         <w:spacing w:after="0"/>
         <w:ind w:left="720" w:hanging="720"/>
       </w:pPr>
-      <w:r>
-        <w:t xml:space="preserve">Chen, D.-G., Fraser, M. W., &amp; Cuddeback, G. S. (2018). Assurance in Intervention Research: A Bayesian Perspective on Statistical Power. </w:t>
-      </w:r>
-      <w:r>
-        <w:rPr>
-          <w:i/>
-        </w:rPr>
-        <w:t>Journal of the Society for Social Work and Research, 9</w:t>
-      </w:r>
-      <w:r>
-        <w:t>(1), 159-173. doi:10.1086/696239</w:t>
-      </w:r>
+      <w:hyperlink r:id="rId10" w:history="1">
+        <w:r>
+          <w:rPr>
+            <w:rStyle w:val="Hyperlink"/>
+          </w:rPr>
+          <w:t>http://sfx.unimelb.hosted.exlibrisgroup.com/sfxlcl41/?sid=OVID:psycdb&amp;id=pmid:&amp;id=doi:10.1037%2Fh0045186&amp;issn=0096-851X&amp;isbn=&amp;volume=65&amp;issue=3&amp;spage=145&amp;pages=145-153&amp;date=1962&amp;title=The+Journal+of+Abnormal+and+Social+Psychology&amp;atitle=The+statistical+power+of+abnormal-social+psychological+research%3A+A+review.&amp;aulast=Cohen&amp;pid=%3Cauthor%3ECohen%2C+Jacob%3C%2Fauthor%3E%3CAN%3E1964-09448-001%3C%2FAN%3E%3CDT%3EJournal+Article%3C%2FDT%3E</w:t>
+        </w:r>
+      </w:hyperlink>
     </w:p>
     <w:p>
       <w:pPr>
@@ -8271,16 +8417,7 @@
         <w:ind w:left="720" w:hanging="720"/>
       </w:pPr>
       <w:r>
-        <w:t xml:space="preserve">Cohen, J. (1962). The statistical power of abnormal-social psychological research: A review. </w:t>
-      </w:r>
-      <w:r>
-        <w:rPr>
-          <w:i/>
-        </w:rPr>
-        <w:t>The Journal of Abnormal and Social Psychology, 65</w:t>
-      </w:r>
-      <w:r>
-        <w:t>(3), 145-153. doi:10.1037/h0045186</w:t>
+        <w:t>Cohen, J. (1988). Statistical power analysis for the behavioral sciences (2nd ed.). Hillsdale, New Jersey: Erlbaum.</w:t>
       </w:r>
     </w:p>
     <w:p>
@@ -8290,7 +8427,16 @@
         <w:ind w:left="720" w:hanging="720"/>
       </w:pPr>
       <w:r>
-        <w:t>Cohen, J. (1988). Statistical power analysis for the behavioral sciences (2nd ed.). Hillsdale, New Jersey: Erlbaum.</w:t>
+        <w:t xml:space="preserve">Faul, F., Erdfelder, E., Lang, A.-G., &amp; Buchner, A. (2007). G*Power 3: A flexible statistical power analysis program for the social, behavioral, and biomedical sciences. </w:t>
+      </w:r>
+      <w:r>
+        <w:rPr>
+          <w:i/>
+        </w:rPr>
+        <w:t>Behavior Research Methods, 39</w:t>
+      </w:r>
+      <w:r>
+        <w:t>(2), 175-191. doi:10.3758/bf03193146</w:t>
       </w:r>
     </w:p>
     <w:p>
@@ -8300,16 +8446,16 @@
         <w:ind w:left="720" w:hanging="720"/>
       </w:pPr>
       <w:r>
-        <w:t xml:space="preserve">Faul, F., Erdfelder, E., Lang, A.-G., &amp; Buchner, A. (2007). G*Power 3: A flexible statistical power analysis program for the social, behavioral, and biomedical sciences. </w:t>
+        <w:t xml:space="preserve">Ferguson, C. J., &amp; Brannick, M. T. (2012). Publication bias in psychological science: prevalence, methods for identifying and controlling, and implications for the use of meta-analyses. </w:t>
       </w:r>
       <w:r>
         <w:rPr>
           <w:i/>
         </w:rPr>
-        <w:t>Behavior Research Methods, 39</w:t>
-      </w:r>
-      <w:r>
-        <w:t>(2), 175-191. doi:10.3758/bf03193146</w:t>
+        <w:t>Psychol Methods, 17</w:t>
+      </w:r>
+      <w:r>
+        <w:t>(1), 120-128. doi:10.1037/a0024445</w:t>
       </w:r>
     </w:p>
     <w:p>
@@ -8319,37 +8465,18 @@
         <w:ind w:left="720" w:hanging="720"/>
       </w:pPr>
       <w:r>
-        <w:t xml:space="preserve">Ferguson, C. J., &amp; Brannick, M. T. (2012). Publication bias in psychological science: prevalence, methods for identifying and controlling, and implications for the use of meta-analyses. </w:t>
+        <w:t xml:space="preserve">Gigerenzer, G. (2004). Mindless statistics. </w:t>
       </w:r>
       <w:r>
         <w:rPr>
           <w:i/>
         </w:rPr>
-        <w:t>Psychol Methods, 17</w:t>
-      </w:r>
-      <w:r>
-        <w:t>(1), 120-128. doi:10.1037/a0024445</w:t>
-      </w:r>
-    </w:p>
-    <w:p>
-      <w:pPr>
-        <w:pStyle w:val="EndNoteBibliography"/>
-        <w:spacing w:after="0"/>
-        <w:ind w:left="720" w:hanging="720"/>
-      </w:pPr>
-      <w:r>
-        <w:t xml:space="preserve">Gigerenzer, G. (2004). Mindless statistics. </w:t>
-      </w:r>
-      <w:r>
-        <w:rPr>
-          <w:i/>
-        </w:rPr>
         <w:t>The Journal of Socio-Economics, 33</w:t>
       </w:r>
       <w:r>
         <w:t>(5), 587-606. doi:</w:t>
       </w:r>
-      <w:hyperlink r:id="rId9" w:history="1">
+      <w:hyperlink r:id="rId11" w:history="1">
         <w:r>
           <w:rPr>
             <w:rStyle w:val="Hyperlink"/>
@@ -8376,7 +8503,7 @@
       <w:r>
         <w:t xml:space="preserve">.  Retrieved from </w:t>
       </w:r>
-      <w:hyperlink r:id="rId10" w:history="1">
+      <w:hyperlink r:id="rId12" w:history="1">
         <w:r>
           <w:rPr>
             <w:rStyle w:val="Hyperlink"/>
@@ -8403,7 +8530,7 @@
       <w:r>
         <w:t>(4), 407-415. doi:</w:t>
       </w:r>
-      <w:hyperlink r:id="rId11" w:history="1">
+      <w:hyperlink r:id="rId13" w:history="1">
         <w:r>
           <w:rPr>
             <w:rStyle w:val="Hyperlink"/>
@@ -8438,6 +8565,7 @@
         <w:ind w:left="720" w:hanging="720"/>
       </w:pPr>
       <w:r>
+        <w:lastRenderedPageBreak/>
         <w:t xml:space="preserve">Kim, J., &amp; Seo, B. S. (2013). How to Calculate Sample Size and Why. </w:t>
       </w:r>
       <w:r>
@@ -8495,7 +8623,6 @@
         <w:ind w:left="720" w:hanging="720"/>
       </w:pPr>
       <w:r>
-        <w:lastRenderedPageBreak/>
         <w:t xml:space="preserve">Lakens, D., &amp; Evers, E. R. K. (2014). Sailing From the Seas of Chaos Into the Corridor of Stability. </w:t>
       </w:r>
       <w:r>
@@ -8688,7 +8815,7 @@
       <w:r>
         <w:t>, 1-4. doi:</w:t>
       </w:r>
-      <w:hyperlink r:id="rId12" w:history="1">
+      <w:hyperlink r:id="rId14" w:history="1">
         <w:r>
           <w:rPr>
             <w:rStyle w:val="Hyperlink"/>
@@ -8715,7 +8842,7 @@
       <w:r>
         <w:t xml:space="preserve">(3).  Retrieved from </w:t>
       </w:r>
-      <w:hyperlink r:id="rId13" w:history="1">
+      <w:hyperlink r:id="rId15" w:history="1">
         <w:r>
           <w:rPr>
             <w:rStyle w:val="Hyperlink"/>
@@ -8761,7 +8888,7 @@
       <w:r>
         <w:t xml:space="preserve">(5), 582-592.  Retrieved from </w:t>
       </w:r>
-      <w:hyperlink r:id="rId14" w:history="1">
+      <w:hyperlink r:id="rId16" w:history="1">
         <w:r>
           <w:rPr>
             <w:rStyle w:val="Hyperlink"/>
@@ -8796,6 +8923,7 @@
         <w:ind w:left="720" w:hanging="720"/>
       </w:pPr>
       <w:r>
+        <w:lastRenderedPageBreak/>
         <w:t xml:space="preserve">Perugini, M., Gallucci, M., &amp; Costantini, G. (2014). Safeguard Power as a Protection Against Imprecise Power Estimates. </w:t>
       </w:r>
       <w:r>
@@ -8853,7 +8981,6 @@
         <w:ind w:left="720" w:hanging="720"/>
       </w:pPr>
       <w:r>
-        <w:lastRenderedPageBreak/>
         <w:t xml:space="preserve">Taylor, D. J., &amp; Muller, K. E. (1996). Bias in linear model power and sample size calculation due to estimating noncentrality. </w:t>
       </w:r>
       <w:r>
@@ -9400,7 +9527,7 @@
       </w:pPr>
     </w:pPrDefault>
   </w:docDefaults>
-  <w:latentStyles w:defLockedState="0" w:defUIPriority="99" w:defSemiHidden="0" w:defUnhideWhenUsed="0" w:defQFormat="0" w:count="375">
+  <w:latentStyles w:defLockedState="0" w:defUIPriority="99" w:defSemiHidden="0" w:defUnhideWhenUsed="0" w:defQFormat="0" w:count="376">
     <w:lsdException w:name="Normal" w:uiPriority="0" w:qFormat="1"/>
     <w:lsdException w:name="heading 1" w:uiPriority="9" w:qFormat="1"/>
     <w:lsdException w:name="heading 2" w:semiHidden="1" w:uiPriority="9" w:unhideWhenUsed="1" w:qFormat="1"/>
@@ -9776,6 +9903,7 @@
     <w:lsdException w:name="Smart Hyperlink" w:semiHidden="1" w:unhideWhenUsed="1"/>
     <w:lsdException w:name="Hashtag" w:semiHidden="1" w:unhideWhenUsed="1"/>
     <w:lsdException w:name="Unresolved Mention" w:semiHidden="1" w:unhideWhenUsed="1"/>
+    <w:lsdException w:name="Smart Link" w:semiHidden="1" w:unhideWhenUsed="1"/>
   </w:latentStyles>
   <w:style w:type="paragraph" w:default="1" w:styleId="Normal">
     <w:name w:val="Normal"/>

</xml_diff>